<commit_message>
updated vectorization part of the report
</commit_message>
<xml_diff>
--- a/project/Report_Mandelbrot_OpenMP.docx
+++ b/project/Report_Mandelbrot_OpenMP.docx
@@ -131,7 +131,7 @@
           <w:pPr>
             <w:widowControl w:val="0"/>
             <w:tabs>
-              <w:tab w:val="right" w:leader="dot" w:pos="12000"/>
+              <w:tab w:val="right" w:leader="none" w:pos="12000"/>
             </w:tabs>
             <w:spacing w:before="60" w:line="240" w:lineRule="auto"/>
             <w:rPr>
@@ -184,7 +184,7 @@
           <w:pPr>
             <w:widowControl w:val="0"/>
             <w:tabs>
-              <w:tab w:val="right" w:leader="dot" w:pos="12000"/>
+              <w:tab w:val="right" w:leader="none" w:pos="12000"/>
             </w:tabs>
             <w:spacing w:before="60" w:line="240" w:lineRule="auto"/>
             <w:rPr>
@@ -232,7 +232,7 @@
           <w:pPr>
             <w:widowControl w:val="0"/>
             <w:tabs>
-              <w:tab w:val="right" w:leader="dot" w:pos="12000"/>
+              <w:tab w:val="right" w:leader="none" w:pos="12000"/>
             </w:tabs>
             <w:spacing w:before="60" w:line="240" w:lineRule="auto"/>
             <w:rPr>
@@ -280,7 +280,7 @@
           <w:pPr>
             <w:widowControl w:val="0"/>
             <w:tabs>
-              <w:tab w:val="right" w:leader="dot" w:pos="12000"/>
+              <w:tab w:val="right" w:leader="none" w:pos="12000"/>
             </w:tabs>
             <w:spacing w:before="60" w:line="240" w:lineRule="auto"/>
             <w:ind w:left="360" w:firstLine="0"/>
@@ -329,7 +329,7 @@
           <w:pPr>
             <w:widowControl w:val="0"/>
             <w:tabs>
-              <w:tab w:val="right" w:leader="dot" w:pos="12000"/>
+              <w:tab w:val="right" w:leader="none" w:pos="12000"/>
             </w:tabs>
             <w:spacing w:before="60" w:line="240" w:lineRule="auto"/>
             <w:rPr>
@@ -377,7 +377,7 @@
           <w:pPr>
             <w:widowControl w:val="0"/>
             <w:tabs>
-              <w:tab w:val="right" w:leader="dot" w:pos="12000"/>
+              <w:tab w:val="right" w:leader="none" w:pos="12000"/>
             </w:tabs>
             <w:spacing w:before="60" w:line="240" w:lineRule="auto"/>
             <w:rPr>
@@ -425,7 +425,7 @@
           <w:pPr>
             <w:widowControl w:val="0"/>
             <w:tabs>
-              <w:tab w:val="right" w:leader="dot" w:pos="12000"/>
+              <w:tab w:val="right" w:leader="none" w:pos="12000"/>
             </w:tabs>
             <w:spacing w:before="60" w:line="240" w:lineRule="auto"/>
             <w:rPr>
@@ -473,7 +473,7 @@
           <w:pPr>
             <w:widowControl w:val="0"/>
             <w:tabs>
-              <w:tab w:val="right" w:leader="dot" w:pos="12000"/>
+              <w:tab w:val="right" w:leader="none" w:pos="12000"/>
             </w:tabs>
             <w:spacing w:before="60" w:line="240" w:lineRule="auto"/>
             <w:rPr>
@@ -521,7 +521,7 @@
           <w:pPr>
             <w:widowControl w:val="0"/>
             <w:tabs>
-              <w:tab w:val="right" w:leader="dot" w:pos="12000"/>
+              <w:tab w:val="right" w:leader="none" w:pos="12000"/>
             </w:tabs>
             <w:spacing w:before="60" w:line="240" w:lineRule="auto"/>
             <w:rPr>
@@ -682,7 +682,7 @@
       <w:pPr>
         <w:numPr>
           <w:ilvl w:val="0"/>
-          <w:numId w:val="1"/>
+          <w:numId w:val="2"/>
         </w:numPr>
         <w:ind w:left="720" w:hanging="360"/>
         <w:rPr>
@@ -697,12 +697,17 @@
         </w:rPr>
         <w:t xml:space="preserve">12 core</w:t>
       </w:r>
+      <w:r>
+        <w:rPr>
+          <w:rtl w:val="0"/>
+        </w:rPr>
+      </w:r>
     </w:p>
     <w:p>
       <w:pPr>
         <w:numPr>
           <w:ilvl w:val="1"/>
-          <w:numId w:val="1"/>
+          <w:numId w:val="2"/>
         </w:numPr>
         <w:ind w:left="1440" w:hanging="360"/>
         <w:rPr>
@@ -717,12 +722,17 @@
         </w:rPr>
         <w:t xml:space="preserve">8 core with hyperthreading up to 2</w:t>
       </w:r>
+      <w:r>
+        <w:rPr>
+          <w:rtl w:val="0"/>
+        </w:rPr>
+      </w:r>
     </w:p>
     <w:p>
       <w:pPr>
         <w:numPr>
           <w:ilvl w:val="1"/>
-          <w:numId w:val="1"/>
+          <w:numId w:val="2"/>
         </w:numPr>
         <w:ind w:left="1440" w:hanging="360"/>
         <w:rPr>
@@ -736,6 +746,11 @@
           <w:rtl w:val="0"/>
         </w:rPr>
         <w:t xml:space="preserve">4 performance core</w:t>
+      </w:r>
+      <w:r>
+        <w:rPr>
+          <w:rtl w:val="0"/>
+        </w:rPr>
       </w:r>
     </w:p>
     <w:p>
@@ -1377,12 +1392,12 @@
           <wp:inline distB="114300" distT="114300" distL="114300" distR="114300">
             <wp:extent cx="5731200" cy="2705100"/>
             <wp:effectExtent b="0" l="0" r="0" t="0"/>
-            <wp:docPr id="9" name="image10.png"/>
+            <wp:docPr id="16" name="image9.png"/>
             <a:graphic>
               <a:graphicData uri="http://schemas.openxmlformats.org/drawingml/2006/picture">
                 <pic:pic>
                   <pic:nvPicPr>
-                    <pic:cNvPr id="0" name="image10.png"/>
+                    <pic:cNvPr id="0" name="image9.png"/>
                     <pic:cNvPicPr preferRelativeResize="0"/>
                   </pic:nvPicPr>
                   <pic:blipFill>
@@ -1424,12 +1439,12 @@
           <wp:inline distB="114300" distT="114300" distL="114300" distR="114300">
             <wp:extent cx="5731200" cy="1282700"/>
             <wp:effectExtent b="0" l="0" r="0" t="0"/>
-            <wp:docPr id="13" name="image9.png"/>
+            <wp:docPr id="19" name="image4.png"/>
             <a:graphic>
               <a:graphicData uri="http://schemas.openxmlformats.org/drawingml/2006/picture">
                 <pic:pic>
                   <pic:nvPicPr>
-                    <pic:cNvPr id="0" name="image9.png"/>
+                    <pic:cNvPr id="0" name="image4.png"/>
                     <pic:cNvPicPr preferRelativeResize="0"/>
                   </pic:nvPicPr>
                   <pic:blipFill>
@@ -1501,12 +1516,12 @@
           <wp:inline distB="114300" distT="114300" distL="114300" distR="114300">
             <wp:extent cx="3429000" cy="1304925"/>
             <wp:effectExtent b="0" l="0" r="0" t="0"/>
-            <wp:docPr id="7" name="image8.png"/>
+            <wp:docPr id="17" name="image2.png"/>
             <a:graphic>
               <a:graphicData uri="http://schemas.openxmlformats.org/drawingml/2006/picture">
                 <pic:pic>
                   <pic:nvPicPr>
-                    <pic:cNvPr id="0" name="image8.png"/>
+                    <pic:cNvPr id="0" name="image2.png"/>
                     <pic:cNvPicPr preferRelativeResize="0"/>
                   </pic:nvPicPr>
                   <pic:blipFill>
@@ -1717,7 +1732,7 @@
       <w:pPr>
         <w:numPr>
           <w:ilvl w:val="0"/>
-          <w:numId w:val="2"/>
+          <w:numId w:val="3"/>
         </w:numPr>
         <w:ind w:left="720" w:hanging="360"/>
         <w:rPr>
@@ -1730,12 +1745,17 @@
         </w:rPr>
         <w:t xml:space="preserve">LOOP BEGIN at mandelbrot.cpp (50, 5)</w:t>
       </w:r>
+      <w:r>
+        <w:rPr>
+          <w:rtl w:val="0"/>
+        </w:rPr>
+      </w:r>
     </w:p>
     <w:p>
       <w:pPr>
         <w:numPr>
           <w:ilvl w:val="1"/>
-          <w:numId w:val="2"/>
+          <w:numId w:val="3"/>
         </w:numPr>
         <w:ind w:left="1440" w:hanging="360"/>
         <w:rPr>
@@ -1755,14 +1775,15 @@
         </w:rPr>
         <w:t xml:space="preserve"> #15541: loop was not vectorized: outer loop is not an auto-vectorization candidate.</w:t>
       </w:r>
-    </w:p>
-    <w:p>
-      <w:pPr>
-        <w:numPr>
-          <w:ilvl w:val="1"/>
-          <w:numId w:val="2"/>
-        </w:numPr>
-        <w:ind w:left="1440" w:hanging="360"/>
+      <w:r>
+        <w:rPr>
+          <w:rtl w:val="0"/>
+        </w:rPr>
+      </w:r>
+    </w:p>
+    <w:p>
+      <w:pPr>
+        <w:ind w:left="1440" w:firstLine="0"/>
         <w:rPr>
           <w:u w:val="none"/>
         </w:rPr>
@@ -1771,852 +1792,6 @@
         <w:rPr>
           <w:rtl w:val="0"/>
         </w:rPr>
-        <w:t xml:space="preserve">That may be caused by the fact that z is probably not a number but a pointer so the compiler can’t put it in a vector; since z can’t be transformed the outer loop fails to be vectorized</w:t>
-      </w:r>
-    </w:p>
-    <w:p>
-      <w:pPr>
-        <w:numPr>
-          <w:ilvl w:val="1"/>
-          <w:numId w:val="2"/>
-        </w:numPr>
-        <w:ind w:left="1440" w:hanging="360"/>
-        <w:rPr>
-          <w:u w:val="none"/>
-        </w:rPr>
-      </w:pPr>
-      <w:r>
-        <w:rPr>
-          <w:rtl w:val="0"/>
-        </w:rPr>
-        <w:t xml:space="preserve">A possible solution, difficult to implement, could be to transform the coordinates from cartesian to polar, perform the exponential as a rotation and then transform from polar to cartesian again to allow an easier sum computation. We verified that this kind of transformation is vectorizable by the compiler, still we have a break that breaks the possibility of vectorization, since some z indexes should stop the for loop and should prevent the other indexes from being computed.</w:t>
-        <w:br w:type="textWrapping"/>
-        <w:t xml:space="preserve">Indeed by removing the break we observed that the LOOP WAS VECTORIZED in the report. Still that cannot be safely removed, so not vectorization obtained. </w:t>
-      </w:r>
-    </w:p>
-    <w:p>
-      <w:pPr>
-        <w:numPr>
-          <w:ilvl w:val="0"/>
-          <w:numId w:val="2"/>
-        </w:numPr>
-        <w:ind w:left="720" w:hanging="360"/>
-        <w:rPr>
-          <w:u w:val="none"/>
-        </w:rPr>
-      </w:pPr>
-      <w:r>
-        <w:rPr>
-          <w:rtl w:val="0"/>
-        </w:rPr>
-        <w:t xml:space="preserve">LOOP BEGIN at mandelbrot.cpp (60, 9)</w:t>
-      </w:r>
-    </w:p>
-    <w:p>
-      <w:pPr>
-        <w:numPr>
-          <w:ilvl w:val="1"/>
-          <w:numId w:val="2"/>
-        </w:numPr>
-        <w:ind w:left="1440" w:hanging="360"/>
-        <w:rPr>
-          <w:u w:val="none"/>
-        </w:rPr>
-      </w:pPr>
-      <w:r>
-        <w:rPr>
-          <w:b w:val="1"/>
-          <w:rtl w:val="0"/>
-        </w:rPr>
-        <w:t xml:space="preserve">remark</w:t>
-      </w:r>
-      <w:r>
-        <w:rPr>
-          <w:rtl w:val="0"/>
-        </w:rPr>
-        <w:t xml:space="preserve"> #15344: Loop was not vectorized: vector dependence prevents vectorization</w:t>
-      </w:r>
-    </w:p>
-    <w:p>
-      <w:pPr>
-        <w:numPr>
-          <w:ilvl w:val="1"/>
-          <w:numId w:val="2"/>
-        </w:numPr>
-        <w:ind w:left="1440" w:hanging="360"/>
-        <w:rPr>
-          <w:u w:val="none"/>
-        </w:rPr>
-      </w:pPr>
-      <w:r>
-        <w:rPr>
-          <w:rtl w:val="0"/>
-        </w:rPr>
-        <w:t xml:space="preserve">that is the dependence on the z we pointed out previously</w:t>
-      </w:r>
-      <w:r>
-        <w:rPr>
-          <w:rtl w:val="0"/>
-        </w:rPr>
-      </w:r>
-    </w:p>
-    <w:p>
-      <w:pPr>
-        <w:pStyle w:val="Heading1"/>
-        <w:rPr/>
-      </w:pPr>
-      <w:bookmarkStart w:colFirst="0" w:colLast="0" w:name="_heading=h.3dy6vkm" w:id="6"/>
-      <w:bookmarkEnd w:id="6"/>
-      <w:r>
-        <w:rPr>
-          <w:rFonts w:ascii="Roboto Slab" w:cs="Roboto Slab" w:eastAsia="Roboto Slab" w:hAnsi="Roboto Slab"/>
-          <w:rtl w:val="0"/>
-        </w:rPr>
-        <w:t xml:space="preserve">Best sequential time</w:t>
-      </w:r>
-      <w:r>
-        <w:rPr>
-          <w:rtl w:val="0"/>
-        </w:rPr>
-      </w:r>
-    </w:p>
-    <w:p>
-      <w:pPr>
-        <w:rPr>
-          <w:rFonts w:ascii="Fira Sans" w:cs="Fira Sans" w:eastAsia="Fira Sans" w:hAnsi="Fira Sans"/>
-        </w:rPr>
-      </w:pPr>
-      <w:r>
-        <w:rPr>
-          <w:rFonts w:ascii="Fira Sans" w:cs="Fira Sans" w:eastAsia="Fira Sans" w:hAnsi="Fira Sans"/>
-          <w:rtl w:val="0"/>
-        </w:rPr>
-        <w:t xml:space="preserve">Now we perform different runs to find the best sequential time, to be used as reference for the further parallel application, by passing several arguments and flags to the intel compiler.</w:t>
-      </w:r>
-    </w:p>
-    <w:p>
-      <w:pPr>
-        <w:rPr>
-          <w:rFonts w:ascii="Fira Sans" w:cs="Fira Sans" w:eastAsia="Fira Sans" w:hAnsi="Fira Sans"/>
-        </w:rPr>
-      </w:pPr>
-      <w:r>
-        <w:rPr>
-          <w:rtl w:val="0"/>
-        </w:rPr>
-      </w:r>
-    </w:p>
-    <w:p>
-      <w:pPr>
-        <w:rPr>
-          <w:rFonts w:ascii="Fira Sans" w:cs="Fira Sans" w:eastAsia="Fira Sans" w:hAnsi="Fira Sans"/>
-        </w:rPr>
-      </w:pPr>
-      <w:r>
-        <w:rPr>
-          <w:rFonts w:ascii="Fira Sans" w:cs="Fira Sans" w:eastAsia="Fira Sans" w:hAnsi="Fira Sans"/>
-          <w:rtl w:val="0"/>
-        </w:rPr>
-        <w:t xml:space="preserve">Original without optimizations</w:t>
-      </w:r>
-    </w:p>
-    <w:p>
-      <w:pPr>
-        <w:rPr>
-          <w:rFonts w:ascii="Courier New" w:cs="Courier New" w:eastAsia="Courier New" w:hAnsi="Courier New"/>
-        </w:rPr>
-      </w:pPr>
-      <w:r>
-        <w:rPr>
-          <w:rFonts w:ascii="Courier New" w:cs="Courier New" w:eastAsia="Courier New" w:hAnsi="Courier New"/>
-          <w:rtl w:val="0"/>
-        </w:rPr>
-        <w:t xml:space="preserve">- </w:t>
-      </w:r>
-      <w:r>
-        <w:rPr>
-          <w:rFonts w:ascii="Courier New" w:cs="Courier New" w:eastAsia="Courier New" w:hAnsi="Courier New"/>
-          <w:b w:val="1"/>
-          <w:rtl w:val="0"/>
-        </w:rPr>
-        <w:t xml:space="preserve">compiling line</w:t>
-      </w:r>
-      <w:r>
-        <w:rPr>
-          <w:rFonts w:ascii="Courier New" w:cs="Courier New" w:eastAsia="Courier New" w:hAnsi="Courier New"/>
-          <w:rtl w:val="0"/>
-        </w:rPr>
-        <w:t xml:space="preserve">: icpx -g -fopenmp mandelbrot.cpp</w:t>
-      </w:r>
-    </w:p>
-    <w:p>
-      <w:pPr>
-        <w:rPr>
-          <w:rFonts w:ascii="Courier New" w:cs="Courier New" w:eastAsia="Courier New" w:hAnsi="Courier New"/>
-        </w:rPr>
-      </w:pPr>
-      <w:r>
-        <w:rPr>
-          <w:rFonts w:ascii="Courier New" w:cs="Courier New" w:eastAsia="Courier New" w:hAnsi="Courier New"/>
-          <w:rtl w:val="0"/>
-        </w:rPr>
-        <w:t xml:space="preserve">- </w:t>
-      </w:r>
-      <w:r>
-        <w:rPr>
-          <w:rFonts w:ascii="Courier New" w:cs="Courier New" w:eastAsia="Courier New" w:hAnsi="Courier New"/>
-          <w:b w:val="1"/>
-          <w:rtl w:val="0"/>
-        </w:rPr>
-        <w:t xml:space="preserve">data size</w:t>
-      </w:r>
-      <w:r>
-        <w:rPr>
-          <w:rFonts w:ascii="Courier New" w:cs="Courier New" w:eastAsia="Courier New" w:hAnsi="Courier New"/>
-          <w:rtl w:val="0"/>
-        </w:rPr>
-        <w:t xml:space="preserve">: RESOLUTION=1000, ITERATIONS=7000</w:t>
-      </w:r>
-    </w:p>
-    <w:p>
-      <w:pPr>
-        <w:rPr>
-          <w:rFonts w:ascii="Courier New" w:cs="Courier New" w:eastAsia="Courier New" w:hAnsi="Courier New"/>
-          <w:color w:val="4a86e8"/>
-        </w:rPr>
-      </w:pPr>
-      <w:r>
-        <w:rPr>
-          <w:rFonts w:ascii="Courier New" w:cs="Courier New" w:eastAsia="Courier New" w:hAnsi="Courier New"/>
-          <w:rtl w:val="0"/>
-        </w:rPr>
-        <w:t xml:space="preserve">- </w:t>
-      </w:r>
-      <w:r>
-        <w:rPr>
-          <w:rFonts w:ascii="Courier New" w:cs="Courier New" w:eastAsia="Courier New" w:hAnsi="Courier New"/>
-          <w:b w:val="1"/>
-          <w:rtl w:val="0"/>
-        </w:rPr>
-        <w:t xml:space="preserve">time taken</w:t>
-      </w:r>
-      <w:r>
-        <w:rPr>
-          <w:rFonts w:ascii="Courier New" w:cs="Courier New" w:eastAsia="Courier New" w:hAnsi="Courier New"/>
-          <w:rtl w:val="0"/>
-        </w:rPr>
-        <w:t xml:space="preserve">: </w:t>
-      </w:r>
-      <w:r>
-        <w:rPr>
-          <w:rFonts w:ascii="Courier New" w:cs="Courier New" w:eastAsia="Courier New" w:hAnsi="Courier New"/>
-          <w:color w:val="4a86e8"/>
-          <w:rtl w:val="0"/>
-        </w:rPr>
-        <w:t xml:space="preserve">36.122 seconds</w:t>
-      </w:r>
-    </w:p>
-    <w:p>
-      <w:pPr>
-        <w:rPr>
-          <w:rFonts w:ascii="Courier New" w:cs="Courier New" w:eastAsia="Courier New" w:hAnsi="Courier New"/>
-        </w:rPr>
-      </w:pPr>
-      <w:r>
-        <w:rPr>
-          <w:rtl w:val="0"/>
-        </w:rPr>
-      </w:r>
-    </w:p>
-    <w:p>
-      <w:pPr>
-        <w:rPr>
-          <w:rFonts w:ascii="Fira Sans" w:cs="Fira Sans" w:eastAsia="Fira Sans" w:hAnsi="Fira Sans"/>
-        </w:rPr>
-      </w:pPr>
-      <w:r>
-        <w:rPr>
-          <w:rFonts w:ascii="Fira Sans" w:cs="Fira Sans" w:eastAsia="Fira Sans" w:hAnsi="Fira Sans"/>
-          <w:rtl w:val="0"/>
-        </w:rPr>
-        <w:t xml:space="preserve">Compared to the one with the flag optimizations:</w:t>
-      </w:r>
-    </w:p>
-    <w:p>
-      <w:pPr>
-        <w:rPr>
-          <w:rFonts w:ascii="Courier New" w:cs="Courier New" w:eastAsia="Courier New" w:hAnsi="Courier New"/>
-        </w:rPr>
-      </w:pPr>
-      <w:r>
-        <w:rPr>
-          <w:rFonts w:ascii="Courier New" w:cs="Courier New" w:eastAsia="Courier New" w:hAnsi="Courier New"/>
-          <w:rtl w:val="0"/>
-        </w:rPr>
-        <w:t xml:space="preserve">- </w:t>
-      </w:r>
-      <w:r>
-        <w:rPr>
-          <w:rFonts w:ascii="Courier New" w:cs="Courier New" w:eastAsia="Courier New" w:hAnsi="Courier New"/>
-          <w:b w:val="1"/>
-          <w:rtl w:val="0"/>
-        </w:rPr>
-        <w:t xml:space="preserve">compiling line</w:t>
-      </w:r>
-      <w:r>
-        <w:rPr>
-          <w:rFonts w:ascii="Courier New" w:cs="Courier New" w:eastAsia="Courier New" w:hAnsi="Courier New"/>
-          <w:rtl w:val="0"/>
-        </w:rPr>
-        <w:t xml:space="preserve">: icpx -g -fopenmp -O3 -xHost -ffast-math mandelbrot.cpp</w:t>
-      </w:r>
-    </w:p>
-    <w:p>
-      <w:pPr>
-        <w:rPr>
-          <w:rFonts w:ascii="Courier New" w:cs="Courier New" w:eastAsia="Courier New" w:hAnsi="Courier New"/>
-        </w:rPr>
-      </w:pPr>
-      <w:r>
-        <w:rPr>
-          <w:rFonts w:ascii="Courier New" w:cs="Courier New" w:eastAsia="Courier New" w:hAnsi="Courier New"/>
-          <w:rtl w:val="0"/>
-        </w:rPr>
-        <w:t xml:space="preserve">- </w:t>
-      </w:r>
-      <w:r>
-        <w:rPr>
-          <w:rFonts w:ascii="Courier New" w:cs="Courier New" w:eastAsia="Courier New" w:hAnsi="Courier New"/>
-          <w:b w:val="1"/>
-          <w:rtl w:val="0"/>
-        </w:rPr>
-        <w:t xml:space="preserve">data size</w:t>
-      </w:r>
-      <w:r>
-        <w:rPr>
-          <w:rFonts w:ascii="Courier New" w:cs="Courier New" w:eastAsia="Courier New" w:hAnsi="Courier New"/>
-          <w:rtl w:val="0"/>
-        </w:rPr>
-        <w:t xml:space="preserve">: RESOLUTION=1000, ITERATIONS=7000</w:t>
-      </w:r>
-    </w:p>
-    <w:p>
-      <w:pPr>
-        <w:rPr>
-          <w:rFonts w:ascii="Courier New" w:cs="Courier New" w:eastAsia="Courier New" w:hAnsi="Courier New"/>
-        </w:rPr>
-      </w:pPr>
-      <w:r>
-        <w:rPr>
-          <w:rFonts w:ascii="Courier New" w:cs="Courier New" w:eastAsia="Courier New" w:hAnsi="Courier New"/>
-          <w:rtl w:val="0"/>
-        </w:rPr>
-        <w:t xml:space="preserve">- </w:t>
-      </w:r>
-      <w:r>
-        <w:rPr>
-          <w:rFonts w:ascii="Courier New" w:cs="Courier New" w:eastAsia="Courier New" w:hAnsi="Courier New"/>
-          <w:b w:val="1"/>
-          <w:rtl w:val="0"/>
-        </w:rPr>
-        <w:t xml:space="preserve">time taken</w:t>
-      </w:r>
-      <w:r>
-        <w:rPr>
-          <w:rFonts w:ascii="Courier New" w:cs="Courier New" w:eastAsia="Courier New" w:hAnsi="Courier New"/>
-          <w:rtl w:val="0"/>
-        </w:rPr>
-        <w:t xml:space="preserve">: 21.7635 seconds</w:t>
-      </w:r>
-    </w:p>
-    <w:p>
-      <w:pPr>
-        <w:rPr>
-          <w:rFonts w:ascii="Courier New" w:cs="Courier New" w:eastAsia="Courier New" w:hAnsi="Courier New"/>
-        </w:rPr>
-      </w:pPr>
-      <w:r>
-        <w:rPr>
-          <w:rtl w:val="0"/>
-        </w:rPr>
-      </w:r>
-    </w:p>
-    <w:p>
-      <w:pPr>
-        <w:rPr>
-          <w:rFonts w:ascii="Fira Sans" w:cs="Fira Sans" w:eastAsia="Fira Sans" w:hAnsi="Fira Sans"/>
-        </w:rPr>
-      </w:pPr>
-      <w:r>
-        <w:rPr>
-          <w:rtl w:val="0"/>
-        </w:rPr>
-      </w:r>
-    </w:p>
-    <w:p>
-      <w:pPr>
-        <w:rPr>
-          <w:rFonts w:ascii="Fira Sans" w:cs="Fira Sans" w:eastAsia="Fira Sans" w:hAnsi="Fira Sans"/>
-        </w:rPr>
-      </w:pPr>
-      <w:r>
-        <w:rPr>
-          <w:rFonts w:ascii="Fira Sans" w:cs="Fira Sans" w:eastAsia="Fira Sans" w:hAnsi="Fira Sans"/>
-          <w:rtl w:val="0"/>
-        </w:rPr>
-        <w:t xml:space="preserve">Then we tried different combinations of flags to find the best combination in terms of time, to make this difference more visible, we also increased the data size. With that we identified the best sequential case with data size equal to 10000 iterations.</w:t>
-      </w:r>
-    </w:p>
-    <w:p>
-      <w:pPr>
-        <w:rPr>
-          <w:rFonts w:ascii="Courier New" w:cs="Courier New" w:eastAsia="Courier New" w:hAnsi="Courier New"/>
-        </w:rPr>
-      </w:pPr>
-      <w:r>
-        <w:rPr>
-          <w:rFonts w:ascii="Courier New" w:cs="Courier New" w:eastAsia="Courier New" w:hAnsi="Courier New"/>
-          <w:rtl w:val="0"/>
-        </w:rPr>
-        <w:t xml:space="preserve">- </w:t>
-      </w:r>
-      <w:r>
-        <w:rPr>
-          <w:rFonts w:ascii="Courier New" w:cs="Courier New" w:eastAsia="Courier New" w:hAnsi="Courier New"/>
-          <w:b w:val="1"/>
-          <w:rtl w:val="0"/>
-        </w:rPr>
-        <w:t xml:space="preserve">compiling line</w:t>
-      </w:r>
-      <w:r>
-        <w:rPr>
-          <w:rFonts w:ascii="Courier New" w:cs="Courier New" w:eastAsia="Courier New" w:hAnsi="Courier New"/>
-          <w:rtl w:val="0"/>
-        </w:rPr>
-        <w:t xml:space="preserve">: icpx -fopenmp -O3 -xHost mandelbrot.cpp</w:t>
-      </w:r>
-    </w:p>
-    <w:p>
-      <w:pPr>
-        <w:rPr>
-          <w:rFonts w:ascii="Courier New" w:cs="Courier New" w:eastAsia="Courier New" w:hAnsi="Courier New"/>
-        </w:rPr>
-      </w:pPr>
-      <w:r>
-        <w:rPr>
-          <w:rFonts w:ascii="Courier New" w:cs="Courier New" w:eastAsia="Courier New" w:hAnsi="Courier New"/>
-          <w:rtl w:val="0"/>
-        </w:rPr>
-        <w:t xml:space="preserve">- </w:t>
-      </w:r>
-      <w:r>
-        <w:rPr>
-          <w:rFonts w:ascii="Courier New" w:cs="Courier New" w:eastAsia="Courier New" w:hAnsi="Courier New"/>
-          <w:b w:val="1"/>
-          <w:rtl w:val="0"/>
-        </w:rPr>
-        <w:t xml:space="preserve">data size</w:t>
-      </w:r>
-      <w:r>
-        <w:rPr>
-          <w:rFonts w:ascii="Courier New" w:cs="Courier New" w:eastAsia="Courier New" w:hAnsi="Courier New"/>
-          <w:rtl w:val="0"/>
-        </w:rPr>
-        <w:t xml:space="preserve">: RESOLUTION=1000, ITERATIONS=10000</w:t>
-      </w:r>
-    </w:p>
-    <w:p>
-      <w:pPr>
-        <w:rPr>
-          <w:rFonts w:ascii="Courier New" w:cs="Courier New" w:eastAsia="Courier New" w:hAnsi="Courier New"/>
-          <w:b w:val="0"/>
-        </w:rPr>
-      </w:pPr>
-      <w:r>
-        <w:rPr>
-          <w:rFonts w:ascii="Courier New" w:cs="Courier New" w:eastAsia="Courier New" w:hAnsi="Courier New"/>
-          <w:b w:val="0"/>
-          <w:rtl w:val="0"/>
-        </w:rPr>
-        <w:t xml:space="preserve">- </w:t>
-      </w:r>
-      <w:r>
-        <w:rPr>
-          <w:rFonts w:ascii="Courier New" w:cs="Courier New" w:eastAsia="Courier New" w:hAnsi="Courier New"/>
-          <w:b w:val="1"/>
-          <w:rtl w:val="0"/>
-        </w:rPr>
-        <w:t xml:space="preserve">time taken</w:t>
-      </w:r>
-      <w:r>
-        <w:rPr>
-          <w:rFonts w:ascii="Courier New" w:cs="Courier New" w:eastAsia="Courier New" w:hAnsi="Courier New"/>
-          <w:b w:val="0"/>
-          <w:rtl w:val="0"/>
-        </w:rPr>
-        <w:t xml:space="preserve">: 3</w:t>
-      </w:r>
-      <w:r>
-        <w:rPr>
-          <w:rFonts w:ascii="Courier New" w:cs="Courier New" w:eastAsia="Courier New" w:hAnsi="Courier New"/>
-          <w:rtl w:val="0"/>
-        </w:rPr>
-        <w:t xml:space="preserve">1.3712</w:t>
-      </w:r>
-      <w:r>
-        <w:rPr>
-          <w:rFonts w:ascii="Courier New" w:cs="Courier New" w:eastAsia="Courier New" w:hAnsi="Courier New"/>
-          <w:b w:val="0"/>
-          <w:rtl w:val="0"/>
-        </w:rPr>
-        <w:t xml:space="preserve"> seconds</w:t>
-      </w:r>
-    </w:p>
-    <w:p>
-      <w:pPr>
-        <w:rPr>
-          <w:rFonts w:ascii="Courier New" w:cs="Courier New" w:eastAsia="Courier New" w:hAnsi="Courier New"/>
-        </w:rPr>
-      </w:pPr>
-      <w:r>
-        <w:rPr>
-          <w:rtl w:val="0"/>
-        </w:rPr>
-      </w:r>
-    </w:p>
-    <w:p>
-      <w:pPr>
-        <w:rPr>
-          <w:rFonts w:ascii="Courier New" w:cs="Courier New" w:eastAsia="Courier New" w:hAnsi="Courier New"/>
-        </w:rPr>
-      </w:pPr>
-      <w:r>
-        <w:rPr>
-          <w:rFonts w:ascii="Courier New" w:cs="Courier New" w:eastAsia="Courier New" w:hAnsi="Courier New"/>
-          <w:rtl w:val="0"/>
-        </w:rPr>
-        <w:t xml:space="preserve">- </w:t>
-      </w:r>
-      <w:r>
-        <w:rPr>
-          <w:rFonts w:ascii="Courier New" w:cs="Courier New" w:eastAsia="Courier New" w:hAnsi="Courier New"/>
-          <w:b w:val="1"/>
-          <w:rtl w:val="0"/>
-        </w:rPr>
-        <w:t xml:space="preserve">compiling line</w:t>
-      </w:r>
-      <w:r>
-        <w:rPr>
-          <w:rFonts w:ascii="Courier New" w:cs="Courier New" w:eastAsia="Courier New" w:hAnsi="Courier New"/>
-          <w:rtl w:val="0"/>
-        </w:rPr>
-        <w:t xml:space="preserve">: icpx -fopenmp -O3 -xHost -ffast-math mandelbrot.cpp</w:t>
-      </w:r>
-    </w:p>
-    <w:p>
-      <w:pPr>
-        <w:rPr>
-          <w:rFonts w:ascii="Courier New" w:cs="Courier New" w:eastAsia="Courier New" w:hAnsi="Courier New"/>
-        </w:rPr>
-      </w:pPr>
-      <w:r>
-        <w:rPr>
-          <w:rFonts w:ascii="Courier New" w:cs="Courier New" w:eastAsia="Courier New" w:hAnsi="Courier New"/>
-          <w:rtl w:val="0"/>
-        </w:rPr>
-        <w:t xml:space="preserve">- </w:t>
-      </w:r>
-      <w:r>
-        <w:rPr>
-          <w:rFonts w:ascii="Courier New" w:cs="Courier New" w:eastAsia="Courier New" w:hAnsi="Courier New"/>
-          <w:b w:val="1"/>
-          <w:rtl w:val="0"/>
-        </w:rPr>
-        <w:t xml:space="preserve">data size</w:t>
-      </w:r>
-      <w:r>
-        <w:rPr>
-          <w:rFonts w:ascii="Courier New" w:cs="Courier New" w:eastAsia="Courier New" w:hAnsi="Courier New"/>
-          <w:rtl w:val="0"/>
-        </w:rPr>
-        <w:t xml:space="preserve">: RESOLUTION=1000, ITERATIONS=10000</w:t>
-      </w:r>
-    </w:p>
-    <w:p>
-      <w:pPr>
-        <w:rPr>
-          <w:rFonts w:ascii="Courier New" w:cs="Courier New" w:eastAsia="Courier New" w:hAnsi="Courier New"/>
-        </w:rPr>
-      </w:pPr>
-      <w:r>
-        <w:rPr>
-          <w:rFonts w:ascii="Courier New" w:cs="Courier New" w:eastAsia="Courier New" w:hAnsi="Courier New"/>
-          <w:rtl w:val="0"/>
-        </w:rPr>
-        <w:t xml:space="preserve">- </w:t>
-      </w:r>
-      <w:r>
-        <w:rPr>
-          <w:rFonts w:ascii="Courier New" w:cs="Courier New" w:eastAsia="Courier New" w:hAnsi="Courier New"/>
-          <w:b w:val="1"/>
-          <w:rtl w:val="0"/>
-        </w:rPr>
-        <w:t xml:space="preserve">time taken</w:t>
-      </w:r>
-      <w:r>
-        <w:rPr>
-          <w:rFonts w:ascii="Courier New" w:cs="Courier New" w:eastAsia="Courier New" w:hAnsi="Courier New"/>
-          <w:rtl w:val="0"/>
-        </w:rPr>
-        <w:t xml:space="preserve">: 31.2874 seconds</w:t>
-      </w:r>
-    </w:p>
-    <w:p>
-      <w:pPr>
-        <w:rPr>
-          <w:rFonts w:ascii="Courier New" w:cs="Courier New" w:eastAsia="Courier New" w:hAnsi="Courier New"/>
-        </w:rPr>
-      </w:pPr>
-      <w:r>
-        <w:rPr>
-          <w:rtl w:val="0"/>
-        </w:rPr>
-      </w:r>
-    </w:p>
-    <w:p>
-      <w:pPr>
-        <w:rPr>
-          <w:rFonts w:ascii="Courier New" w:cs="Courier New" w:eastAsia="Courier New" w:hAnsi="Courier New"/>
-        </w:rPr>
-      </w:pPr>
-      <w:r>
-        <w:rPr>
-          <w:rFonts w:ascii="Courier New" w:cs="Courier New" w:eastAsia="Courier New" w:hAnsi="Courier New"/>
-          <w:rtl w:val="0"/>
-        </w:rPr>
-        <w:t xml:space="preserve">- </w:t>
-      </w:r>
-      <w:r>
-        <w:rPr>
-          <w:rFonts w:ascii="Courier New" w:cs="Courier New" w:eastAsia="Courier New" w:hAnsi="Courier New"/>
-          <w:b w:val="1"/>
-          <w:rtl w:val="0"/>
-        </w:rPr>
-        <w:t xml:space="preserve">compiling line</w:t>
-      </w:r>
-      <w:r>
-        <w:rPr>
-          <w:rFonts w:ascii="Courier New" w:cs="Courier New" w:eastAsia="Courier New" w:hAnsi="Courier New"/>
-          <w:rtl w:val="0"/>
-        </w:rPr>
-        <w:t xml:space="preserve">: icpx -fopenmp -O3 -xHost -ipo mandelbrot.cpp</w:t>
-      </w:r>
-    </w:p>
-    <w:p>
-      <w:pPr>
-        <w:rPr>
-          <w:rFonts w:ascii="Courier New" w:cs="Courier New" w:eastAsia="Courier New" w:hAnsi="Courier New"/>
-        </w:rPr>
-      </w:pPr>
-      <w:r>
-        <w:rPr>
-          <w:rFonts w:ascii="Courier New" w:cs="Courier New" w:eastAsia="Courier New" w:hAnsi="Courier New"/>
-          <w:rtl w:val="0"/>
-        </w:rPr>
-        <w:t xml:space="preserve">- </w:t>
-      </w:r>
-      <w:r>
-        <w:rPr>
-          <w:rFonts w:ascii="Courier New" w:cs="Courier New" w:eastAsia="Courier New" w:hAnsi="Courier New"/>
-          <w:b w:val="1"/>
-          <w:rtl w:val="0"/>
-        </w:rPr>
-        <w:t xml:space="preserve">data size</w:t>
-      </w:r>
-      <w:r>
-        <w:rPr>
-          <w:rFonts w:ascii="Courier New" w:cs="Courier New" w:eastAsia="Courier New" w:hAnsi="Courier New"/>
-          <w:rtl w:val="0"/>
-        </w:rPr>
-        <w:t xml:space="preserve">: RESOLUTION=1000, ITERATIONS=10000</w:t>
-      </w:r>
-    </w:p>
-    <w:p>
-      <w:pPr>
-        <w:rPr>
-          <w:rFonts w:ascii="Courier New" w:cs="Courier New" w:eastAsia="Courier New" w:hAnsi="Courier New"/>
-        </w:rPr>
-      </w:pPr>
-      <w:r>
-        <w:rPr>
-          <w:rFonts w:ascii="Courier New" w:cs="Courier New" w:eastAsia="Courier New" w:hAnsi="Courier New"/>
-          <w:rtl w:val="0"/>
-        </w:rPr>
-        <w:t xml:space="preserve">- </w:t>
-      </w:r>
-      <w:r>
-        <w:rPr>
-          <w:rFonts w:ascii="Courier New" w:cs="Courier New" w:eastAsia="Courier New" w:hAnsi="Courier New"/>
-          <w:b w:val="1"/>
-          <w:rtl w:val="0"/>
-        </w:rPr>
-        <w:t xml:space="preserve">time taken</w:t>
-      </w:r>
-      <w:r>
-        <w:rPr>
-          <w:rFonts w:ascii="Courier New" w:cs="Courier New" w:eastAsia="Courier New" w:hAnsi="Courier New"/>
-          <w:rtl w:val="0"/>
-        </w:rPr>
-        <w:t xml:space="preserve">: 31.4665 seconds</w:t>
-      </w:r>
-    </w:p>
-    <w:p>
-      <w:pPr>
-        <w:rPr>
-          <w:rFonts w:ascii="Courier New" w:cs="Courier New" w:eastAsia="Courier New" w:hAnsi="Courier New"/>
-        </w:rPr>
-      </w:pPr>
-      <w:r>
-        <w:rPr>
-          <w:rtl w:val="0"/>
-        </w:rPr>
-      </w:r>
-    </w:p>
-    <w:p>
-      <w:pPr>
-        <w:rPr>
-          <w:rFonts w:ascii="Courier New" w:cs="Courier New" w:eastAsia="Courier New" w:hAnsi="Courier New"/>
-        </w:rPr>
-      </w:pPr>
-      <w:r>
-        <w:rPr>
-          <w:rFonts w:ascii="Courier New" w:cs="Courier New" w:eastAsia="Courier New" w:hAnsi="Courier New"/>
-          <w:rtl w:val="0"/>
-        </w:rPr>
-        <w:t xml:space="preserve">- </w:t>
-      </w:r>
-      <w:r>
-        <w:rPr>
-          <w:rFonts w:ascii="Courier New" w:cs="Courier New" w:eastAsia="Courier New" w:hAnsi="Courier New"/>
-          <w:b w:val="1"/>
-          <w:rtl w:val="0"/>
-        </w:rPr>
-        <w:t xml:space="preserve">compiling line</w:t>
-      </w:r>
-      <w:r>
-        <w:rPr>
-          <w:rFonts w:ascii="Courier New" w:cs="Courier New" w:eastAsia="Courier New" w:hAnsi="Courier New"/>
-          <w:rtl w:val="0"/>
-        </w:rPr>
-        <w:t xml:space="preserve">: icpx -fopenmp -O3 -xHost -ipo -ffast-math mandelbrot.cpp</w:t>
-      </w:r>
-    </w:p>
-    <w:p>
-      <w:pPr>
-        <w:rPr>
-          <w:rFonts w:ascii="Courier New" w:cs="Courier New" w:eastAsia="Courier New" w:hAnsi="Courier New"/>
-        </w:rPr>
-      </w:pPr>
-      <w:r>
-        <w:rPr>
-          <w:rFonts w:ascii="Courier New" w:cs="Courier New" w:eastAsia="Courier New" w:hAnsi="Courier New"/>
-          <w:rtl w:val="0"/>
-        </w:rPr>
-        <w:t xml:space="preserve">- </w:t>
-      </w:r>
-      <w:r>
-        <w:rPr>
-          <w:rFonts w:ascii="Courier New" w:cs="Courier New" w:eastAsia="Courier New" w:hAnsi="Courier New"/>
-          <w:b w:val="1"/>
-          <w:rtl w:val="0"/>
-        </w:rPr>
-        <w:t xml:space="preserve">data size</w:t>
-      </w:r>
-      <w:r>
-        <w:rPr>
-          <w:rFonts w:ascii="Courier New" w:cs="Courier New" w:eastAsia="Courier New" w:hAnsi="Courier New"/>
-          <w:rtl w:val="0"/>
-        </w:rPr>
-        <w:t xml:space="preserve">: RESOLUTION=1000, ITERATIONS=10000</w:t>
-      </w:r>
-    </w:p>
-    <w:p>
-      <w:pPr>
-        <w:rPr>
-          <w:rFonts w:ascii="Courier New" w:cs="Courier New" w:eastAsia="Courier New" w:hAnsi="Courier New"/>
-        </w:rPr>
-      </w:pPr>
-      <w:r>
-        <w:rPr>
-          <w:rFonts w:ascii="Courier New" w:cs="Courier New" w:eastAsia="Courier New" w:hAnsi="Courier New"/>
-          <w:rtl w:val="0"/>
-        </w:rPr>
-        <w:t xml:space="preserve">- </w:t>
-      </w:r>
-      <w:r>
-        <w:rPr>
-          <w:rFonts w:ascii="Courier New" w:cs="Courier New" w:eastAsia="Courier New" w:hAnsi="Courier New"/>
-          <w:b w:val="1"/>
-          <w:rtl w:val="0"/>
-        </w:rPr>
-        <w:t xml:space="preserve">time taken</w:t>
-      </w:r>
-      <w:r>
-        <w:rPr>
-          <w:rFonts w:ascii="Courier New" w:cs="Courier New" w:eastAsia="Courier New" w:hAnsi="Courier New"/>
-          <w:rtl w:val="0"/>
-        </w:rPr>
-        <w:t xml:space="preserve">: 31.3204 seconds</w:t>
-      </w:r>
-    </w:p>
-    <w:p>
-      <w:pPr>
-        <w:rPr>
-          <w:rFonts w:ascii="Courier New" w:cs="Courier New" w:eastAsia="Courier New" w:hAnsi="Courier New"/>
-        </w:rPr>
-      </w:pPr>
-      <w:r>
-        <w:rPr>
-          <w:rtl w:val="0"/>
-        </w:rPr>
-      </w:r>
-    </w:p>
-    <w:p>
-      <w:pPr>
-        <w:rPr>
-          <w:rFonts w:ascii="Fira Sans" w:cs="Fira Sans" w:eastAsia="Fira Sans" w:hAnsi="Fira Sans"/>
-        </w:rPr>
-      </w:pPr>
-      <w:r>
-        <w:rPr>
-          <w:rFonts w:ascii="Fira Sans" w:cs="Fira Sans" w:eastAsia="Fira Sans" w:hAnsi="Fira Sans"/>
-          <w:rtl w:val="0"/>
-        </w:rPr>
-        <w:t xml:space="preserve">We see a little difference, so there is no best combination.</w:t>
-      </w:r>
-    </w:p>
-    <w:p>
-      <w:pPr>
-        <w:rPr/>
-      </w:pPr>
-      <w:r>
-        <w:rPr>
-          <w:rtl w:val="0"/>
-        </w:rPr>
-      </w:r>
-    </w:p>
-    <w:p>
-      <w:pPr>
-        <w:rPr>
-          <w:rFonts w:ascii="Fira Sans" w:cs="Fira Sans" w:eastAsia="Fira Sans" w:hAnsi="Fira Sans"/>
-        </w:rPr>
-      </w:pPr>
-      <w:r>
-        <w:rPr>
-          <w:rFonts w:ascii="Fira Sans" w:cs="Fira Sans" w:eastAsia="Fira Sans" w:hAnsi="Fira Sans"/>
-          <w:rtl w:val="0"/>
-        </w:rPr>
-        <w:t xml:space="preserve">Overall we are applying the best optimizations arguments:</w:t>
       </w:r>
     </w:p>
     <w:p>
@@ -2626,34 +1801,1085 @@
           <w:numId w:val="3"/>
         </w:numPr>
         <w:ind w:left="720" w:hanging="360"/>
+        <w:rPr>
+          <w:u w:val="none"/>
+        </w:rPr>
+      </w:pPr>
+      <w:r>
+        <w:rPr>
+          <w:rtl w:val="0"/>
+        </w:rPr>
+        <w:t xml:space="preserve">LOOP BEGIN at mandelbrot.cpp (60, 9)</w:t>
+      </w:r>
+      <w:r>
+        <w:rPr>
+          <w:rtl w:val="0"/>
+        </w:rPr>
+      </w:r>
+    </w:p>
+    <w:p>
+      <w:pPr>
+        <w:numPr>
+          <w:ilvl w:val="1"/>
+          <w:numId w:val="3"/>
+        </w:numPr>
+        <w:ind w:left="1440" w:hanging="360"/>
+        <w:rPr>
+          <w:u w:val="none"/>
+        </w:rPr>
+      </w:pPr>
+      <w:r>
+        <w:rPr>
+          <w:b w:val="1"/>
+          <w:rtl w:val="0"/>
+        </w:rPr>
+        <w:t xml:space="preserve">remark</w:t>
+      </w:r>
+      <w:r>
+        <w:rPr>
+          <w:rtl w:val="0"/>
+        </w:rPr>
+        <w:t xml:space="preserve"> #15344: Loop was not vectorized: vector dependence prevents vectorization</w:t>
+      </w:r>
+      <w:r>
+        <w:rPr>
+          <w:rtl w:val="0"/>
+        </w:rPr>
+      </w:r>
+    </w:p>
+    <w:p>
+      <w:pPr>
+        <w:numPr>
+          <w:ilvl w:val="1"/>
+          <w:numId w:val="3"/>
+        </w:numPr>
+        <w:ind w:left="1440" w:hanging="360"/>
+        <w:rPr>
+          <w:u w:val="none"/>
+        </w:rPr>
+      </w:pPr>
+      <w:r>
+        <w:rPr>
+          <w:rtl w:val="0"/>
+        </w:rPr>
+        <w:t xml:space="preserve">that is the dependence on the z we pointed out previously</w:t>
+      </w:r>
+    </w:p>
+    <w:p>
+      <w:pPr>
         <w:rPr/>
       </w:pPr>
       <w:r>
         <w:rPr>
-          <w:rFonts w:ascii="Fira Sans" w:cs="Fira Sans" w:eastAsia="Fira Sans" w:hAnsi="Fira Sans"/>
-          <w:b w:val="1"/>
-          <w:rtl w:val="0"/>
-        </w:rPr>
-        <w:t xml:space="preserve">O3</w:t>
-      </w:r>
-      <w:r>
-        <w:rPr>
-          <w:rFonts w:ascii="Fira Sans" w:cs="Fira Sans" w:eastAsia="Fira Sans" w:hAnsi="Fira Sans"/>
-          <w:rtl w:val="0"/>
-        </w:rPr>
-        <w:t xml:space="preserve">: to allow the compiler to optimize the code, so that it can reorder the operations in the most efficient way</w:t>
-      </w:r>
-      <w:r>
-        <w:rPr>
-          <w:rtl w:val="0"/>
-        </w:rPr>
+          <w:rtl w:val="0"/>
+        </w:rPr>
+      </w:r>
+    </w:p>
+    <w:p>
+      <w:pPr>
+        <w:rPr/>
+      </w:pPr>
+      <w:r>
+        <w:rPr>
+          <w:rtl w:val="0"/>
+        </w:rPr>
+        <w:t xml:space="preserve">The reason we cannot apply vectorization to the inner loop is that each iteration depends on the value of z produced by the previous one (to vectorize it we should already know beforehand all values assumed by z, which, besides being impossible, would actually make the whole loop pointless).</w:t>
+      </w:r>
+    </w:p>
+    <w:p>
+      <w:pPr>
+        <w:rPr/>
+      </w:pPr>
+      <w:r>
+        <w:rPr>
+          <w:rtl w:val="0"/>
+        </w:rPr>
+        <w:t xml:space="preserve">Apparently, we cannot vectorize the outer loop either, even though it looks like it could be possible by “simply” placing the </w:t>
+      </w:r>
+      <w:r>
+        <w:rPr>
+          <w:i w:val="1"/>
+          <w:rtl w:val="0"/>
+        </w:rPr>
+        <w:t xml:space="preserve">z</w:t>
+      </w:r>
+      <w:r>
+        <w:rPr>
+          <w:rtl w:val="0"/>
+        </w:rPr>
+        <w:t xml:space="preserve"> and </w:t>
+      </w:r>
+      <w:r>
+        <w:rPr>
+          <w:i w:val="1"/>
+          <w:rtl w:val="0"/>
+        </w:rPr>
+        <w:t xml:space="preserve">c</w:t>
+      </w:r>
+      <w:r>
+        <w:rPr>
+          <w:rtl w:val="0"/>
+        </w:rPr>
+        <w:t xml:space="preserve"> variables for different values of </w:t>
+      </w:r>
+      <w:r>
+        <w:rPr>
+          <w:i w:val="1"/>
+          <w:rtl w:val="0"/>
+        </w:rPr>
+        <w:t xml:space="preserve">pos</w:t>
+      </w:r>
+      <w:r>
+        <w:rPr>
+          <w:rtl w:val="0"/>
+        </w:rPr>
+        <w:t xml:space="preserve"> inside a vector. After long considerations we ended up with the following conclusions:</w:t>
       </w:r>
     </w:p>
     <w:p>
       <w:pPr>
         <w:numPr>
           <w:ilvl w:val="0"/>
-          <w:numId w:val="3"/>
+          <w:numId w:val="1"/>
+        </w:numPr>
+        <w:ind w:left="720" w:hanging="360"/>
+        <w:rPr>
+          <w:u w:val="none"/>
+        </w:rPr>
+      </w:pPr>
+      <w:r>
+        <w:rPr>
+          <w:rtl w:val="0"/>
+        </w:rPr>
+        <w:t xml:space="preserve">First and foremost, the break statement inside the inner loop is problematic: for some </w:t>
+      </w:r>
+      <w:r>
+        <w:rPr>
+          <w:i w:val="1"/>
+          <w:rtl w:val="0"/>
+        </w:rPr>
+        <w:t xml:space="preserve">pos</w:t>
+      </w:r>
+      <w:r>
+        <w:rPr>
+          <w:rtl w:val="0"/>
+        </w:rPr>
+        <w:t xml:space="preserve">, </w:t>
+      </w:r>
+      <w:r>
+        <w:rPr>
+          <w:i w:val="1"/>
+          <w:rtl w:val="0"/>
+        </w:rPr>
+        <w:t xml:space="preserve">z</w:t>
+      </w:r>
+      <w:r>
+        <w:rPr>
+          <w:rtl w:val="0"/>
+        </w:rPr>
+        <w:t xml:space="preserve"> causes the break earlier than others, this could be solved by avoiding the break altogether and setting the update to </w:t>
+      </w:r>
+      <w:r>
+        <w:rPr>
+          <w:i w:val="1"/>
+          <w:rtl w:val="0"/>
+        </w:rPr>
+        <w:t xml:space="preserve">image[pos]</w:t>
+      </w:r>
+      <w:r>
+        <w:rPr>
+          <w:rtl w:val="0"/>
+        </w:rPr>
+        <w:t xml:space="preserve"> as a conditional assignment controlled by a ternary operator (which is vectorizable). This solution would however cause some overhead because of the addition of some useless iterations</w:t>
+      </w:r>
+    </w:p>
+    <w:p>
+      <w:pPr>
+        <w:numPr>
+          <w:ilvl w:val="0"/>
+          <w:numId w:val="1"/>
+        </w:numPr>
+        <w:ind w:left="720" w:hanging="360"/>
+        <w:rPr>
+          <w:u w:val="none"/>
+        </w:rPr>
+      </w:pPr>
+      <w:r>
+        <w:rPr>
+          <w:rtl w:val="0"/>
+        </w:rPr>
+        <w:t xml:space="preserve">Secondly, </w:t>
+      </w:r>
+      <w:r>
+        <w:rPr>
+          <w:i w:val="1"/>
+          <w:rtl w:val="0"/>
+        </w:rPr>
+        <w:t xml:space="preserve">z</w:t>
+      </w:r>
+      <w:r>
+        <w:rPr>
+          <w:rtl w:val="0"/>
+        </w:rPr>
+        <w:t xml:space="preserve"> and </w:t>
+      </w:r>
+      <w:r>
+        <w:rPr>
+          <w:i w:val="1"/>
+          <w:rtl w:val="0"/>
+        </w:rPr>
+        <w:t xml:space="preserve">c</w:t>
+      </w:r>
+      <w:r>
+        <w:rPr>
+          <w:rtl w:val="0"/>
+        </w:rPr>
+        <w:t xml:space="preserve"> are complex numbers, which means to perform the pow operation the processor needs to:</w:t>
+      </w:r>
+    </w:p>
+    <w:p>
+      <w:pPr>
+        <w:numPr>
+          <w:ilvl w:val="1"/>
+          <w:numId w:val="1"/>
+        </w:numPr>
+        <w:ind w:left="1440" w:hanging="360"/>
+        <w:rPr>
+          <w:u w:val="none"/>
+        </w:rPr>
+      </w:pPr>
+      <w:r>
+        <w:rPr>
+          <w:rtl w:val="0"/>
+        </w:rPr>
+        <w:t xml:space="preserve">convert z into polar coordinates</w:t>
+      </w:r>
+    </w:p>
+    <w:p>
+      <w:pPr>
+        <w:numPr>
+          <w:ilvl w:val="1"/>
+          <w:numId w:val="1"/>
+        </w:numPr>
+        <w:ind w:left="1440" w:hanging="360"/>
+        <w:rPr>
+          <w:u w:val="none"/>
+        </w:rPr>
+      </w:pPr>
+      <w:r>
+        <w:rPr>
+          <w:rtl w:val="0"/>
+        </w:rPr>
+        <w:t xml:space="preserve">apply exponentiation to the modulus and multiplication to the angle </w:t>
+      </w:r>
+    </w:p>
+    <w:p>
+      <w:pPr>
+        <w:numPr>
+          <w:ilvl w:val="1"/>
+          <w:numId w:val="1"/>
+        </w:numPr>
+        <w:ind w:left="1440" w:hanging="360"/>
+        <w:rPr>
+          <w:u w:val="none"/>
+        </w:rPr>
+      </w:pPr>
+      <w:r>
+        <w:rPr>
+          <w:rtl w:val="0"/>
+        </w:rPr>
+        <w:t xml:space="preserve">re-convert to cartesian coordinates (to allow the sum with c)</w:t>
+      </w:r>
+    </w:p>
+    <w:p>
+      <w:pPr>
+        <w:ind w:left="720" w:firstLine="0"/>
+        <w:rPr/>
+      </w:pPr>
+      <w:r>
+        <w:rPr>
+          <w:rtl w:val="0"/>
+        </w:rPr>
+        <w:t xml:space="preserve">Each of these steps comes with some problems. To convert the number into polar coordinates we need the atan function, which could be approximated with a Taylor series but it is not implemented by default as a vectorized operation, and the same problem is posed by the conversion back to cartesian coordinates (we can approximate sin and cos with Taylor but there is no default vectorized implementation). Lastly, even the simple exponentiation applied to the modulus is not vectorizable by default, meaning that to achieve it we either repeat the multiplication operation </w:t>
+      </w:r>
+      <w:r>
+        <w:rPr>
+          <w:i w:val="1"/>
+          <w:rtl w:val="0"/>
+        </w:rPr>
+        <w:t xml:space="preserve">DEGREE</w:t>
+      </w:r>
+      <w:r>
+        <w:rPr>
+          <w:rtl w:val="0"/>
+        </w:rPr>
+        <w:t xml:space="preserve"> times or make the code less portable using the intel implementation of the function.</w:t>
+      </w:r>
+    </w:p>
+    <w:p>
+      <w:pPr>
+        <w:pStyle w:val="Heading1"/>
+        <w:rPr/>
+      </w:pPr>
+      <w:bookmarkStart w:colFirst="0" w:colLast="0" w:name="_heading=h.3dy6vkm" w:id="6"/>
+      <w:bookmarkEnd w:id="6"/>
+      <w:r>
+        <w:rPr>
+          <w:rFonts w:ascii="Roboto Slab" w:cs="Roboto Slab" w:eastAsia="Roboto Slab" w:hAnsi="Roboto Slab"/>
+          <w:rtl w:val="0"/>
+        </w:rPr>
+        <w:t xml:space="preserve">Best sequential time</w:t>
+      </w:r>
+      <w:r>
+        <w:rPr>
+          <w:rtl w:val="0"/>
+        </w:rPr>
+      </w:r>
+    </w:p>
+    <w:p>
+      <w:pPr>
+        <w:rPr>
+          <w:rFonts w:ascii="Fira Sans" w:cs="Fira Sans" w:eastAsia="Fira Sans" w:hAnsi="Fira Sans"/>
+        </w:rPr>
+      </w:pPr>
+      <w:r>
+        <w:rPr>
+          <w:rFonts w:ascii="Fira Sans" w:cs="Fira Sans" w:eastAsia="Fira Sans" w:hAnsi="Fira Sans"/>
+          <w:rtl w:val="0"/>
+        </w:rPr>
+        <w:t xml:space="preserve">Now we perform different runs to find the best sequential time, to be used as reference for the further parallel application, by passing several arguments and flags to the intel compiler.</w:t>
+      </w:r>
+    </w:p>
+    <w:p>
+      <w:pPr>
+        <w:rPr>
+          <w:rFonts w:ascii="Fira Sans" w:cs="Fira Sans" w:eastAsia="Fira Sans" w:hAnsi="Fira Sans"/>
+        </w:rPr>
+      </w:pPr>
+      <w:r>
+        <w:rPr>
+          <w:rtl w:val="0"/>
+        </w:rPr>
+      </w:r>
+    </w:p>
+    <w:p>
+      <w:pPr>
+        <w:rPr>
+          <w:rFonts w:ascii="Fira Sans" w:cs="Fira Sans" w:eastAsia="Fira Sans" w:hAnsi="Fira Sans"/>
+        </w:rPr>
+      </w:pPr>
+      <w:r>
+        <w:rPr>
+          <w:rFonts w:ascii="Fira Sans" w:cs="Fira Sans" w:eastAsia="Fira Sans" w:hAnsi="Fira Sans"/>
+          <w:rtl w:val="0"/>
+        </w:rPr>
+        <w:t xml:space="preserve">Original without optimizations</w:t>
+      </w:r>
+    </w:p>
+    <w:p>
+      <w:pPr>
+        <w:rPr>
+          <w:rFonts w:ascii="Courier New" w:cs="Courier New" w:eastAsia="Courier New" w:hAnsi="Courier New"/>
+        </w:rPr>
+      </w:pPr>
+      <w:r>
+        <w:rPr>
+          <w:rFonts w:ascii="Courier New" w:cs="Courier New" w:eastAsia="Courier New" w:hAnsi="Courier New"/>
+          <w:rtl w:val="0"/>
+        </w:rPr>
+        <w:t xml:space="preserve">- </w:t>
+      </w:r>
+      <w:r>
+        <w:rPr>
+          <w:rFonts w:ascii="Courier New" w:cs="Courier New" w:eastAsia="Courier New" w:hAnsi="Courier New"/>
+          <w:b w:val="1"/>
+          <w:rtl w:val="0"/>
+        </w:rPr>
+        <w:t xml:space="preserve">compiling line</w:t>
+      </w:r>
+      <w:r>
+        <w:rPr>
+          <w:rFonts w:ascii="Courier New" w:cs="Courier New" w:eastAsia="Courier New" w:hAnsi="Courier New"/>
+          <w:rtl w:val="0"/>
+        </w:rPr>
+        <w:t xml:space="preserve">: icpx -g -fopenmp mandelbrot.cpp</w:t>
+      </w:r>
+    </w:p>
+    <w:p>
+      <w:pPr>
+        <w:rPr>
+          <w:rFonts w:ascii="Courier New" w:cs="Courier New" w:eastAsia="Courier New" w:hAnsi="Courier New"/>
+        </w:rPr>
+      </w:pPr>
+      <w:r>
+        <w:rPr>
+          <w:rFonts w:ascii="Courier New" w:cs="Courier New" w:eastAsia="Courier New" w:hAnsi="Courier New"/>
+          <w:rtl w:val="0"/>
+        </w:rPr>
+        <w:t xml:space="preserve">- </w:t>
+      </w:r>
+      <w:r>
+        <w:rPr>
+          <w:rFonts w:ascii="Courier New" w:cs="Courier New" w:eastAsia="Courier New" w:hAnsi="Courier New"/>
+          <w:b w:val="1"/>
+          <w:rtl w:val="0"/>
+        </w:rPr>
+        <w:t xml:space="preserve">data size</w:t>
+      </w:r>
+      <w:r>
+        <w:rPr>
+          <w:rFonts w:ascii="Courier New" w:cs="Courier New" w:eastAsia="Courier New" w:hAnsi="Courier New"/>
+          <w:rtl w:val="0"/>
+        </w:rPr>
+        <w:t xml:space="preserve">: RESOLUTION=1000, ITERATIONS=7000</w:t>
+      </w:r>
+    </w:p>
+    <w:p>
+      <w:pPr>
+        <w:rPr>
+          <w:rFonts w:ascii="Courier New" w:cs="Courier New" w:eastAsia="Courier New" w:hAnsi="Courier New"/>
+          <w:color w:val="4a86e8"/>
+        </w:rPr>
+      </w:pPr>
+      <w:r>
+        <w:rPr>
+          <w:rFonts w:ascii="Courier New" w:cs="Courier New" w:eastAsia="Courier New" w:hAnsi="Courier New"/>
+          <w:rtl w:val="0"/>
+        </w:rPr>
+        <w:t xml:space="preserve">- </w:t>
+      </w:r>
+      <w:r>
+        <w:rPr>
+          <w:rFonts w:ascii="Courier New" w:cs="Courier New" w:eastAsia="Courier New" w:hAnsi="Courier New"/>
+          <w:b w:val="1"/>
+          <w:rtl w:val="0"/>
+        </w:rPr>
+        <w:t xml:space="preserve">time taken</w:t>
+      </w:r>
+      <w:r>
+        <w:rPr>
+          <w:rFonts w:ascii="Courier New" w:cs="Courier New" w:eastAsia="Courier New" w:hAnsi="Courier New"/>
+          <w:rtl w:val="0"/>
+        </w:rPr>
+        <w:t xml:space="preserve">: </w:t>
+      </w:r>
+      <w:r>
+        <w:rPr>
+          <w:rFonts w:ascii="Courier New" w:cs="Courier New" w:eastAsia="Courier New" w:hAnsi="Courier New"/>
+          <w:color w:val="4a86e8"/>
+          <w:rtl w:val="0"/>
+        </w:rPr>
+        <w:t xml:space="preserve">36.122 seconds</w:t>
+      </w:r>
+    </w:p>
+    <w:p>
+      <w:pPr>
+        <w:rPr>
+          <w:rFonts w:ascii="Courier New" w:cs="Courier New" w:eastAsia="Courier New" w:hAnsi="Courier New"/>
+        </w:rPr>
+      </w:pPr>
+      <w:r>
+        <w:rPr>
+          <w:rtl w:val="0"/>
+        </w:rPr>
+      </w:r>
+    </w:p>
+    <w:p>
+      <w:pPr>
+        <w:rPr>
+          <w:rFonts w:ascii="Fira Sans" w:cs="Fira Sans" w:eastAsia="Fira Sans" w:hAnsi="Fira Sans"/>
+        </w:rPr>
+      </w:pPr>
+      <w:r>
+        <w:rPr>
+          <w:rFonts w:ascii="Fira Sans" w:cs="Fira Sans" w:eastAsia="Fira Sans" w:hAnsi="Fira Sans"/>
+          <w:rtl w:val="0"/>
+        </w:rPr>
+        <w:t xml:space="preserve">Compared to the one with the flag optimizations:</w:t>
+      </w:r>
+    </w:p>
+    <w:p>
+      <w:pPr>
+        <w:rPr>
+          <w:rFonts w:ascii="Courier New" w:cs="Courier New" w:eastAsia="Courier New" w:hAnsi="Courier New"/>
+        </w:rPr>
+      </w:pPr>
+      <w:r>
+        <w:rPr>
+          <w:rFonts w:ascii="Courier New" w:cs="Courier New" w:eastAsia="Courier New" w:hAnsi="Courier New"/>
+          <w:rtl w:val="0"/>
+        </w:rPr>
+        <w:t xml:space="preserve">- </w:t>
+      </w:r>
+      <w:r>
+        <w:rPr>
+          <w:rFonts w:ascii="Courier New" w:cs="Courier New" w:eastAsia="Courier New" w:hAnsi="Courier New"/>
+          <w:b w:val="1"/>
+          <w:rtl w:val="0"/>
+        </w:rPr>
+        <w:t xml:space="preserve">compiling line</w:t>
+      </w:r>
+      <w:r>
+        <w:rPr>
+          <w:rFonts w:ascii="Courier New" w:cs="Courier New" w:eastAsia="Courier New" w:hAnsi="Courier New"/>
+          <w:rtl w:val="0"/>
+        </w:rPr>
+        <w:t xml:space="preserve">: icpx -g -fopenmp -O3 -xHost -ffast-math mandelbrot.cpp</w:t>
+      </w:r>
+    </w:p>
+    <w:p>
+      <w:pPr>
+        <w:rPr>
+          <w:rFonts w:ascii="Courier New" w:cs="Courier New" w:eastAsia="Courier New" w:hAnsi="Courier New"/>
+        </w:rPr>
+      </w:pPr>
+      <w:r>
+        <w:rPr>
+          <w:rFonts w:ascii="Courier New" w:cs="Courier New" w:eastAsia="Courier New" w:hAnsi="Courier New"/>
+          <w:rtl w:val="0"/>
+        </w:rPr>
+        <w:t xml:space="preserve">- </w:t>
+      </w:r>
+      <w:r>
+        <w:rPr>
+          <w:rFonts w:ascii="Courier New" w:cs="Courier New" w:eastAsia="Courier New" w:hAnsi="Courier New"/>
+          <w:b w:val="1"/>
+          <w:rtl w:val="0"/>
+        </w:rPr>
+        <w:t xml:space="preserve">data size</w:t>
+      </w:r>
+      <w:r>
+        <w:rPr>
+          <w:rFonts w:ascii="Courier New" w:cs="Courier New" w:eastAsia="Courier New" w:hAnsi="Courier New"/>
+          <w:rtl w:val="0"/>
+        </w:rPr>
+        <w:t xml:space="preserve">: RESOLUTION=1000, ITERATIONS=7000</w:t>
+      </w:r>
+    </w:p>
+    <w:p>
+      <w:pPr>
+        <w:rPr>
+          <w:rFonts w:ascii="Courier New" w:cs="Courier New" w:eastAsia="Courier New" w:hAnsi="Courier New"/>
+        </w:rPr>
+      </w:pPr>
+      <w:r>
+        <w:rPr>
+          <w:rFonts w:ascii="Courier New" w:cs="Courier New" w:eastAsia="Courier New" w:hAnsi="Courier New"/>
+          <w:rtl w:val="0"/>
+        </w:rPr>
+        <w:t xml:space="preserve">- </w:t>
+      </w:r>
+      <w:r>
+        <w:rPr>
+          <w:rFonts w:ascii="Courier New" w:cs="Courier New" w:eastAsia="Courier New" w:hAnsi="Courier New"/>
+          <w:b w:val="1"/>
+          <w:rtl w:val="0"/>
+        </w:rPr>
+        <w:t xml:space="preserve">time taken</w:t>
+      </w:r>
+      <w:r>
+        <w:rPr>
+          <w:rFonts w:ascii="Courier New" w:cs="Courier New" w:eastAsia="Courier New" w:hAnsi="Courier New"/>
+          <w:rtl w:val="0"/>
+        </w:rPr>
+        <w:t xml:space="preserve">: 21.7635 seconds</w:t>
+      </w:r>
+    </w:p>
+    <w:p>
+      <w:pPr>
+        <w:rPr>
+          <w:rFonts w:ascii="Courier New" w:cs="Courier New" w:eastAsia="Courier New" w:hAnsi="Courier New"/>
+        </w:rPr>
+      </w:pPr>
+      <w:r>
+        <w:rPr>
+          <w:rtl w:val="0"/>
+        </w:rPr>
+      </w:r>
+    </w:p>
+    <w:p>
+      <w:pPr>
+        <w:rPr>
+          <w:rFonts w:ascii="Fira Sans" w:cs="Fira Sans" w:eastAsia="Fira Sans" w:hAnsi="Fira Sans"/>
+        </w:rPr>
+      </w:pPr>
+      <w:r>
+        <w:rPr>
+          <w:rtl w:val="0"/>
+        </w:rPr>
+      </w:r>
+    </w:p>
+    <w:p>
+      <w:pPr>
+        <w:rPr>
+          <w:rFonts w:ascii="Fira Sans" w:cs="Fira Sans" w:eastAsia="Fira Sans" w:hAnsi="Fira Sans"/>
+        </w:rPr>
+      </w:pPr>
+      <w:r>
+        <w:rPr>
+          <w:rFonts w:ascii="Fira Sans" w:cs="Fira Sans" w:eastAsia="Fira Sans" w:hAnsi="Fira Sans"/>
+          <w:rtl w:val="0"/>
+        </w:rPr>
+        <w:t xml:space="preserve">Then we tried different combinations of flags to find the best combination in terms of time, to make this difference more visible, we also increased the data size. With that we identified the best sequential case with data size equal to 10000 iterations.</w:t>
+      </w:r>
+    </w:p>
+    <w:p>
+      <w:pPr>
+        <w:rPr>
+          <w:rFonts w:ascii="Courier New" w:cs="Courier New" w:eastAsia="Courier New" w:hAnsi="Courier New"/>
+        </w:rPr>
+      </w:pPr>
+      <w:r>
+        <w:rPr>
+          <w:rFonts w:ascii="Courier New" w:cs="Courier New" w:eastAsia="Courier New" w:hAnsi="Courier New"/>
+          <w:rtl w:val="0"/>
+        </w:rPr>
+        <w:t xml:space="preserve">- </w:t>
+      </w:r>
+      <w:r>
+        <w:rPr>
+          <w:rFonts w:ascii="Courier New" w:cs="Courier New" w:eastAsia="Courier New" w:hAnsi="Courier New"/>
+          <w:b w:val="1"/>
+          <w:rtl w:val="0"/>
+        </w:rPr>
+        <w:t xml:space="preserve">compiling line</w:t>
+      </w:r>
+      <w:r>
+        <w:rPr>
+          <w:rFonts w:ascii="Courier New" w:cs="Courier New" w:eastAsia="Courier New" w:hAnsi="Courier New"/>
+          <w:rtl w:val="0"/>
+        </w:rPr>
+        <w:t xml:space="preserve">: icpx -fopenmp -O3 -xHost mandelbrot.cpp</w:t>
+      </w:r>
+    </w:p>
+    <w:p>
+      <w:pPr>
+        <w:rPr>
+          <w:rFonts w:ascii="Courier New" w:cs="Courier New" w:eastAsia="Courier New" w:hAnsi="Courier New"/>
+        </w:rPr>
+      </w:pPr>
+      <w:r>
+        <w:rPr>
+          <w:rFonts w:ascii="Courier New" w:cs="Courier New" w:eastAsia="Courier New" w:hAnsi="Courier New"/>
+          <w:rtl w:val="0"/>
+        </w:rPr>
+        <w:t xml:space="preserve">- </w:t>
+      </w:r>
+      <w:r>
+        <w:rPr>
+          <w:rFonts w:ascii="Courier New" w:cs="Courier New" w:eastAsia="Courier New" w:hAnsi="Courier New"/>
+          <w:b w:val="1"/>
+          <w:rtl w:val="0"/>
+        </w:rPr>
+        <w:t xml:space="preserve">data size</w:t>
+      </w:r>
+      <w:r>
+        <w:rPr>
+          <w:rFonts w:ascii="Courier New" w:cs="Courier New" w:eastAsia="Courier New" w:hAnsi="Courier New"/>
+          <w:rtl w:val="0"/>
+        </w:rPr>
+        <w:t xml:space="preserve">: RESOLUTION=1000, ITERATIONS=10000</w:t>
+      </w:r>
+    </w:p>
+    <w:p>
+      <w:pPr>
+        <w:rPr>
+          <w:rFonts w:ascii="Courier New" w:cs="Courier New" w:eastAsia="Courier New" w:hAnsi="Courier New"/>
+          <w:b w:val="0"/>
+        </w:rPr>
+      </w:pPr>
+      <w:r>
+        <w:rPr>
+          <w:rFonts w:ascii="Courier New" w:cs="Courier New" w:eastAsia="Courier New" w:hAnsi="Courier New"/>
+          <w:b w:val="0"/>
+          <w:rtl w:val="0"/>
+        </w:rPr>
+        <w:t xml:space="preserve">- </w:t>
+      </w:r>
+      <w:r>
+        <w:rPr>
+          <w:rFonts w:ascii="Courier New" w:cs="Courier New" w:eastAsia="Courier New" w:hAnsi="Courier New"/>
+          <w:b w:val="1"/>
+          <w:rtl w:val="0"/>
+        </w:rPr>
+        <w:t xml:space="preserve">time taken</w:t>
+      </w:r>
+      <w:r>
+        <w:rPr>
+          <w:rFonts w:ascii="Courier New" w:cs="Courier New" w:eastAsia="Courier New" w:hAnsi="Courier New"/>
+          <w:b w:val="0"/>
+          <w:rtl w:val="0"/>
+        </w:rPr>
+        <w:t xml:space="preserve">: 3</w:t>
+      </w:r>
+      <w:r>
+        <w:rPr>
+          <w:rFonts w:ascii="Courier New" w:cs="Courier New" w:eastAsia="Courier New" w:hAnsi="Courier New"/>
+          <w:rtl w:val="0"/>
+        </w:rPr>
+        <w:t xml:space="preserve">1.3712</w:t>
+      </w:r>
+      <w:r>
+        <w:rPr>
+          <w:rFonts w:ascii="Courier New" w:cs="Courier New" w:eastAsia="Courier New" w:hAnsi="Courier New"/>
+          <w:b w:val="0"/>
+          <w:rtl w:val="0"/>
+        </w:rPr>
+        <w:t xml:space="preserve"> seconds</w:t>
+      </w:r>
+    </w:p>
+    <w:p>
+      <w:pPr>
+        <w:rPr>
+          <w:rFonts w:ascii="Courier New" w:cs="Courier New" w:eastAsia="Courier New" w:hAnsi="Courier New"/>
+        </w:rPr>
+      </w:pPr>
+      <w:r>
+        <w:rPr>
+          <w:rtl w:val="0"/>
+        </w:rPr>
+      </w:r>
+    </w:p>
+    <w:p>
+      <w:pPr>
+        <w:rPr>
+          <w:rFonts w:ascii="Courier New" w:cs="Courier New" w:eastAsia="Courier New" w:hAnsi="Courier New"/>
+        </w:rPr>
+      </w:pPr>
+      <w:r>
+        <w:rPr>
+          <w:rFonts w:ascii="Courier New" w:cs="Courier New" w:eastAsia="Courier New" w:hAnsi="Courier New"/>
+          <w:rtl w:val="0"/>
+        </w:rPr>
+        <w:t xml:space="preserve">- </w:t>
+      </w:r>
+      <w:r>
+        <w:rPr>
+          <w:rFonts w:ascii="Courier New" w:cs="Courier New" w:eastAsia="Courier New" w:hAnsi="Courier New"/>
+          <w:b w:val="1"/>
+          <w:rtl w:val="0"/>
+        </w:rPr>
+        <w:t xml:space="preserve">compiling line</w:t>
+      </w:r>
+      <w:r>
+        <w:rPr>
+          <w:rFonts w:ascii="Courier New" w:cs="Courier New" w:eastAsia="Courier New" w:hAnsi="Courier New"/>
+          <w:rtl w:val="0"/>
+        </w:rPr>
+        <w:t xml:space="preserve">: icpx -fopenmp -O3 -xHost -ffast-math mandelbrot.cpp</w:t>
+      </w:r>
+    </w:p>
+    <w:p>
+      <w:pPr>
+        <w:rPr>
+          <w:rFonts w:ascii="Courier New" w:cs="Courier New" w:eastAsia="Courier New" w:hAnsi="Courier New"/>
+        </w:rPr>
+      </w:pPr>
+      <w:r>
+        <w:rPr>
+          <w:rFonts w:ascii="Courier New" w:cs="Courier New" w:eastAsia="Courier New" w:hAnsi="Courier New"/>
+          <w:rtl w:val="0"/>
+        </w:rPr>
+        <w:t xml:space="preserve">- </w:t>
+      </w:r>
+      <w:r>
+        <w:rPr>
+          <w:rFonts w:ascii="Courier New" w:cs="Courier New" w:eastAsia="Courier New" w:hAnsi="Courier New"/>
+          <w:b w:val="1"/>
+          <w:rtl w:val="0"/>
+        </w:rPr>
+        <w:t xml:space="preserve">data size</w:t>
+      </w:r>
+      <w:r>
+        <w:rPr>
+          <w:rFonts w:ascii="Courier New" w:cs="Courier New" w:eastAsia="Courier New" w:hAnsi="Courier New"/>
+          <w:rtl w:val="0"/>
+        </w:rPr>
+        <w:t xml:space="preserve">: RESOLUTION=1000, ITERATIONS=10000</w:t>
+      </w:r>
+    </w:p>
+    <w:p>
+      <w:pPr>
+        <w:rPr>
+          <w:rFonts w:ascii="Courier New" w:cs="Courier New" w:eastAsia="Courier New" w:hAnsi="Courier New"/>
+        </w:rPr>
+      </w:pPr>
+      <w:r>
+        <w:rPr>
+          <w:rFonts w:ascii="Courier New" w:cs="Courier New" w:eastAsia="Courier New" w:hAnsi="Courier New"/>
+          <w:rtl w:val="0"/>
+        </w:rPr>
+        <w:t xml:space="preserve">- </w:t>
+      </w:r>
+      <w:r>
+        <w:rPr>
+          <w:rFonts w:ascii="Courier New" w:cs="Courier New" w:eastAsia="Courier New" w:hAnsi="Courier New"/>
+          <w:b w:val="1"/>
+          <w:rtl w:val="0"/>
+        </w:rPr>
+        <w:t xml:space="preserve">time taken</w:t>
+      </w:r>
+      <w:r>
+        <w:rPr>
+          <w:rFonts w:ascii="Courier New" w:cs="Courier New" w:eastAsia="Courier New" w:hAnsi="Courier New"/>
+          <w:rtl w:val="0"/>
+        </w:rPr>
+        <w:t xml:space="preserve">: 31.2874 seconds</w:t>
+      </w:r>
+    </w:p>
+    <w:p>
+      <w:pPr>
+        <w:rPr>
+          <w:rFonts w:ascii="Courier New" w:cs="Courier New" w:eastAsia="Courier New" w:hAnsi="Courier New"/>
+        </w:rPr>
+      </w:pPr>
+      <w:r>
+        <w:rPr>
+          <w:rtl w:val="0"/>
+        </w:rPr>
+      </w:r>
+    </w:p>
+    <w:p>
+      <w:pPr>
+        <w:rPr>
+          <w:rFonts w:ascii="Courier New" w:cs="Courier New" w:eastAsia="Courier New" w:hAnsi="Courier New"/>
+        </w:rPr>
+      </w:pPr>
+      <w:r>
+        <w:rPr>
+          <w:rFonts w:ascii="Courier New" w:cs="Courier New" w:eastAsia="Courier New" w:hAnsi="Courier New"/>
+          <w:rtl w:val="0"/>
+        </w:rPr>
+        <w:t xml:space="preserve">- </w:t>
+      </w:r>
+      <w:r>
+        <w:rPr>
+          <w:rFonts w:ascii="Courier New" w:cs="Courier New" w:eastAsia="Courier New" w:hAnsi="Courier New"/>
+          <w:b w:val="1"/>
+          <w:rtl w:val="0"/>
+        </w:rPr>
+        <w:t xml:space="preserve">compiling line</w:t>
+      </w:r>
+      <w:r>
+        <w:rPr>
+          <w:rFonts w:ascii="Courier New" w:cs="Courier New" w:eastAsia="Courier New" w:hAnsi="Courier New"/>
+          <w:rtl w:val="0"/>
+        </w:rPr>
+        <w:t xml:space="preserve">: icpx -fopenmp -O3 -xHost -ipo mandelbrot.cpp</w:t>
+      </w:r>
+    </w:p>
+    <w:p>
+      <w:pPr>
+        <w:rPr>
+          <w:rFonts w:ascii="Courier New" w:cs="Courier New" w:eastAsia="Courier New" w:hAnsi="Courier New"/>
+        </w:rPr>
+      </w:pPr>
+      <w:r>
+        <w:rPr>
+          <w:rFonts w:ascii="Courier New" w:cs="Courier New" w:eastAsia="Courier New" w:hAnsi="Courier New"/>
+          <w:rtl w:val="0"/>
+        </w:rPr>
+        <w:t xml:space="preserve">- </w:t>
+      </w:r>
+      <w:r>
+        <w:rPr>
+          <w:rFonts w:ascii="Courier New" w:cs="Courier New" w:eastAsia="Courier New" w:hAnsi="Courier New"/>
+          <w:b w:val="1"/>
+          <w:rtl w:val="0"/>
+        </w:rPr>
+        <w:t xml:space="preserve">data size</w:t>
+      </w:r>
+      <w:r>
+        <w:rPr>
+          <w:rFonts w:ascii="Courier New" w:cs="Courier New" w:eastAsia="Courier New" w:hAnsi="Courier New"/>
+          <w:rtl w:val="0"/>
+        </w:rPr>
+        <w:t xml:space="preserve">: RESOLUTION=1000, ITERATIONS=10000</w:t>
+      </w:r>
+    </w:p>
+    <w:p>
+      <w:pPr>
+        <w:rPr>
+          <w:rFonts w:ascii="Courier New" w:cs="Courier New" w:eastAsia="Courier New" w:hAnsi="Courier New"/>
+        </w:rPr>
+      </w:pPr>
+      <w:r>
+        <w:rPr>
+          <w:rFonts w:ascii="Courier New" w:cs="Courier New" w:eastAsia="Courier New" w:hAnsi="Courier New"/>
+          <w:rtl w:val="0"/>
+        </w:rPr>
+        <w:t xml:space="preserve">- </w:t>
+      </w:r>
+      <w:r>
+        <w:rPr>
+          <w:rFonts w:ascii="Courier New" w:cs="Courier New" w:eastAsia="Courier New" w:hAnsi="Courier New"/>
+          <w:b w:val="1"/>
+          <w:rtl w:val="0"/>
+        </w:rPr>
+        <w:t xml:space="preserve">time taken</w:t>
+      </w:r>
+      <w:r>
+        <w:rPr>
+          <w:rFonts w:ascii="Courier New" w:cs="Courier New" w:eastAsia="Courier New" w:hAnsi="Courier New"/>
+          <w:rtl w:val="0"/>
+        </w:rPr>
+        <w:t xml:space="preserve">: 31.4665 seconds</w:t>
+      </w:r>
+    </w:p>
+    <w:p>
+      <w:pPr>
+        <w:rPr>
+          <w:rFonts w:ascii="Courier New" w:cs="Courier New" w:eastAsia="Courier New" w:hAnsi="Courier New"/>
+        </w:rPr>
+      </w:pPr>
+      <w:r>
+        <w:rPr>
+          <w:rtl w:val="0"/>
+        </w:rPr>
+      </w:r>
+    </w:p>
+    <w:p>
+      <w:pPr>
+        <w:rPr>
+          <w:rFonts w:ascii="Courier New" w:cs="Courier New" w:eastAsia="Courier New" w:hAnsi="Courier New"/>
+        </w:rPr>
+      </w:pPr>
+      <w:r>
+        <w:rPr>
+          <w:rFonts w:ascii="Courier New" w:cs="Courier New" w:eastAsia="Courier New" w:hAnsi="Courier New"/>
+          <w:rtl w:val="0"/>
+        </w:rPr>
+        <w:t xml:space="preserve">- </w:t>
+      </w:r>
+      <w:r>
+        <w:rPr>
+          <w:rFonts w:ascii="Courier New" w:cs="Courier New" w:eastAsia="Courier New" w:hAnsi="Courier New"/>
+          <w:b w:val="1"/>
+          <w:rtl w:val="0"/>
+        </w:rPr>
+        <w:t xml:space="preserve">compiling line</w:t>
+      </w:r>
+      <w:r>
+        <w:rPr>
+          <w:rFonts w:ascii="Courier New" w:cs="Courier New" w:eastAsia="Courier New" w:hAnsi="Courier New"/>
+          <w:rtl w:val="0"/>
+        </w:rPr>
+        <w:t xml:space="preserve">: icpx -fopenmp -O3 -xHost -ipo -ffast-math mandelbrot.cpp</w:t>
+      </w:r>
+    </w:p>
+    <w:p>
+      <w:pPr>
+        <w:rPr>
+          <w:rFonts w:ascii="Courier New" w:cs="Courier New" w:eastAsia="Courier New" w:hAnsi="Courier New"/>
+        </w:rPr>
+      </w:pPr>
+      <w:r>
+        <w:rPr>
+          <w:rFonts w:ascii="Courier New" w:cs="Courier New" w:eastAsia="Courier New" w:hAnsi="Courier New"/>
+          <w:rtl w:val="0"/>
+        </w:rPr>
+        <w:t xml:space="preserve">- </w:t>
+      </w:r>
+      <w:r>
+        <w:rPr>
+          <w:rFonts w:ascii="Courier New" w:cs="Courier New" w:eastAsia="Courier New" w:hAnsi="Courier New"/>
+          <w:b w:val="1"/>
+          <w:rtl w:val="0"/>
+        </w:rPr>
+        <w:t xml:space="preserve">data size</w:t>
+      </w:r>
+      <w:r>
+        <w:rPr>
+          <w:rFonts w:ascii="Courier New" w:cs="Courier New" w:eastAsia="Courier New" w:hAnsi="Courier New"/>
+          <w:rtl w:val="0"/>
+        </w:rPr>
+        <w:t xml:space="preserve">: RESOLUTION=1000, ITERATIONS=10000</w:t>
+      </w:r>
+    </w:p>
+    <w:p>
+      <w:pPr>
+        <w:rPr>
+          <w:rFonts w:ascii="Courier New" w:cs="Courier New" w:eastAsia="Courier New" w:hAnsi="Courier New"/>
+        </w:rPr>
+      </w:pPr>
+      <w:r>
+        <w:rPr>
+          <w:rFonts w:ascii="Courier New" w:cs="Courier New" w:eastAsia="Courier New" w:hAnsi="Courier New"/>
+          <w:rtl w:val="0"/>
+        </w:rPr>
+        <w:t xml:space="preserve">- </w:t>
+      </w:r>
+      <w:r>
+        <w:rPr>
+          <w:rFonts w:ascii="Courier New" w:cs="Courier New" w:eastAsia="Courier New" w:hAnsi="Courier New"/>
+          <w:b w:val="1"/>
+          <w:rtl w:val="0"/>
+        </w:rPr>
+        <w:t xml:space="preserve">time taken</w:t>
+      </w:r>
+      <w:r>
+        <w:rPr>
+          <w:rFonts w:ascii="Courier New" w:cs="Courier New" w:eastAsia="Courier New" w:hAnsi="Courier New"/>
+          <w:rtl w:val="0"/>
+        </w:rPr>
+        <w:t xml:space="preserve">: 31.3204 seconds</w:t>
+      </w:r>
+    </w:p>
+    <w:p>
+      <w:pPr>
+        <w:rPr>
+          <w:rFonts w:ascii="Courier New" w:cs="Courier New" w:eastAsia="Courier New" w:hAnsi="Courier New"/>
+        </w:rPr>
+      </w:pPr>
+      <w:r>
+        <w:rPr>
+          <w:rtl w:val="0"/>
+        </w:rPr>
+      </w:r>
+    </w:p>
+    <w:p>
+      <w:pPr>
+        <w:rPr>
+          <w:rFonts w:ascii="Fira Sans" w:cs="Fira Sans" w:eastAsia="Fira Sans" w:hAnsi="Fira Sans"/>
+        </w:rPr>
+      </w:pPr>
+      <w:r>
+        <w:rPr>
+          <w:rFonts w:ascii="Fira Sans" w:cs="Fira Sans" w:eastAsia="Fira Sans" w:hAnsi="Fira Sans"/>
+          <w:rtl w:val="0"/>
+        </w:rPr>
+        <w:t xml:space="preserve">We see a little difference, so there is no best combination.</w:t>
+      </w:r>
+    </w:p>
+    <w:p>
+      <w:pPr>
+        <w:rPr/>
+      </w:pPr>
+      <w:r>
+        <w:rPr>
+          <w:rtl w:val="0"/>
+        </w:rPr>
+      </w:r>
+    </w:p>
+    <w:p>
+      <w:pPr>
+        <w:rPr>
+          <w:rFonts w:ascii="Fira Sans" w:cs="Fira Sans" w:eastAsia="Fira Sans" w:hAnsi="Fira Sans"/>
+        </w:rPr>
+      </w:pPr>
+      <w:r>
+        <w:rPr>
+          <w:rFonts w:ascii="Fira Sans" w:cs="Fira Sans" w:eastAsia="Fira Sans" w:hAnsi="Fira Sans"/>
+          <w:rtl w:val="0"/>
+        </w:rPr>
+        <w:t xml:space="preserve">Overall we are applying the best optimizations arguments:</w:t>
+      </w:r>
+    </w:p>
+    <w:p>
+      <w:pPr>
+        <w:numPr>
+          <w:ilvl w:val="0"/>
+          <w:numId w:val="4"/>
         </w:numPr>
         <w:ind w:left="720" w:hanging="360"/>
         <w:rPr/>
@@ -2664,14 +2890,14 @@
           <w:b w:val="1"/>
           <w:rtl w:val="0"/>
         </w:rPr>
-        <w:t xml:space="preserve">xHost</w:t>
-      </w:r>
-      <w:r>
-        <w:rPr>
-          <w:rFonts w:ascii="Fira Sans" w:cs="Fira Sans" w:eastAsia="Fira Sans" w:hAnsi="Fira Sans"/>
-          <w:rtl w:val="0"/>
-        </w:rPr>
-        <w:t xml:space="preserve">: to achieve the best assembly instructions specifically on the current machine architecture</w:t>
+        <w:t xml:space="preserve">O3</w:t>
+      </w:r>
+      <w:r>
+        <w:rPr>
+          <w:rFonts w:ascii="Fira Sans" w:cs="Fira Sans" w:eastAsia="Fira Sans" w:hAnsi="Fira Sans"/>
+          <w:rtl w:val="0"/>
+        </w:rPr>
+        <w:t xml:space="preserve">: to allow the compiler to optimize the code, so that it can reorder the operations in the most efficient way</w:t>
       </w:r>
       <w:r>
         <w:rPr>
@@ -2683,7 +2909,7 @@
       <w:pPr>
         <w:numPr>
           <w:ilvl w:val="0"/>
-          <w:numId w:val="3"/>
+          <w:numId w:val="4"/>
         </w:numPr>
         <w:ind w:left="720" w:hanging="360"/>
         <w:rPr/>
@@ -2694,14 +2920,14 @@
           <w:b w:val="1"/>
           <w:rtl w:val="0"/>
         </w:rPr>
-        <w:t xml:space="preserve">ipo</w:t>
-      </w:r>
-      <w:r>
-        <w:rPr>
-          <w:rFonts w:ascii="Fira Sans" w:cs="Fira Sans" w:eastAsia="Fira Sans" w:hAnsi="Fira Sans"/>
-          <w:rtl w:val="0"/>
-        </w:rPr>
-        <w:t xml:space="preserve">: to enable interprocedural optimizations; we observed that with this flag the program didn’t achieve better performances</w:t>
+        <w:t xml:space="preserve">xHost</w:t>
+      </w:r>
+      <w:r>
+        <w:rPr>
+          <w:rFonts w:ascii="Fira Sans" w:cs="Fira Sans" w:eastAsia="Fira Sans" w:hAnsi="Fira Sans"/>
+          <w:rtl w:val="0"/>
+        </w:rPr>
+        <w:t xml:space="preserve">: to achieve the best assembly instructions specifically on the current machine architecture</w:t>
       </w:r>
       <w:r>
         <w:rPr>
@@ -2713,7 +2939,37 @@
       <w:pPr>
         <w:numPr>
           <w:ilvl w:val="0"/>
-          <w:numId w:val="3"/>
+          <w:numId w:val="4"/>
+        </w:numPr>
+        <w:ind w:left="720" w:hanging="360"/>
+        <w:rPr/>
+      </w:pPr>
+      <w:r>
+        <w:rPr>
+          <w:rFonts w:ascii="Fira Sans" w:cs="Fira Sans" w:eastAsia="Fira Sans" w:hAnsi="Fira Sans"/>
+          <w:b w:val="1"/>
+          <w:rtl w:val="0"/>
+        </w:rPr>
+        <w:t xml:space="preserve">ipo</w:t>
+      </w:r>
+      <w:r>
+        <w:rPr>
+          <w:rFonts w:ascii="Fira Sans" w:cs="Fira Sans" w:eastAsia="Fira Sans" w:hAnsi="Fira Sans"/>
+          <w:rtl w:val="0"/>
+        </w:rPr>
+        <w:t xml:space="preserve">: to enable interprocedural optimizations; we observed that with this flag the program didn’t achieve better performances</w:t>
+      </w:r>
+      <w:r>
+        <w:rPr>
+          <w:rtl w:val="0"/>
+        </w:rPr>
+      </w:r>
+    </w:p>
+    <w:p>
+      <w:pPr>
+        <w:numPr>
+          <w:ilvl w:val="0"/>
+          <w:numId w:val="4"/>
         </w:numPr>
         <w:ind w:left="720" w:hanging="360"/>
         <w:rPr>
@@ -2876,12 +3132,12 @@
           <wp:inline distB="114300" distT="114300" distL="114300" distR="114300">
             <wp:extent cx="5731200" cy="1320800"/>
             <wp:effectExtent b="0" l="0" r="0" t="0"/>
-            <wp:docPr id="10" name="image5.png"/>
+            <wp:docPr id="22" name="image10.png"/>
             <a:graphic>
               <a:graphicData uri="http://schemas.openxmlformats.org/drawingml/2006/picture">
                 <pic:pic>
                   <pic:nvPicPr>
-                    <pic:cNvPr id="0" name="image5.png"/>
+                    <pic:cNvPr id="0" name="image10.png"/>
                     <pic:cNvPicPr preferRelativeResize="0"/>
                   </pic:nvPicPr>
                   <pic:blipFill>
@@ -2925,12 +3181,12 @@
           <wp:inline distB="114300" distT="114300" distL="114300" distR="114300">
             <wp:extent cx="5731200" cy="1841500"/>
             <wp:effectExtent b="0" l="0" r="0" t="0"/>
-            <wp:docPr id="15" name="image7.png"/>
+            <wp:docPr id="21" name="image6.png"/>
             <a:graphic>
               <a:graphicData uri="http://schemas.openxmlformats.org/drawingml/2006/picture">
                 <pic:pic>
                   <pic:nvPicPr>
-                    <pic:cNvPr id="0" name="image7.png"/>
+                    <pic:cNvPr id="0" name="image6.png"/>
                     <pic:cNvPicPr preferRelativeResize="0"/>
                   </pic:nvPicPr>
                   <pic:blipFill>
@@ -3582,12 +3838,12 @@
           <wp:inline distB="114300" distT="114300" distL="114300" distR="114300">
             <wp:extent cx="5731200" cy="1282700"/>
             <wp:effectExtent b="0" l="0" r="0" t="0"/>
-            <wp:docPr id="8" name="image4.png"/>
+            <wp:docPr id="25" name="image1.png"/>
             <a:graphic>
               <a:graphicData uri="http://schemas.openxmlformats.org/drawingml/2006/picture">
                 <pic:pic>
                   <pic:nvPicPr>
-                    <pic:cNvPr id="0" name="image4.png"/>
+                    <pic:cNvPr id="0" name="image1.png"/>
                     <pic:cNvPicPr preferRelativeResize="0"/>
                   </pic:nvPicPr>
                   <pic:blipFill>
@@ -3627,12 +3883,12 @@
           <wp:inline distB="114300" distT="114300" distL="114300" distR="114300">
             <wp:extent cx="3114675" cy="1219200"/>
             <wp:effectExtent b="0" l="0" r="0" t="0"/>
-            <wp:docPr id="12" name="image6.png"/>
+            <wp:docPr id="24" name="image8.png"/>
             <a:graphic>
               <a:graphicData uri="http://schemas.openxmlformats.org/drawingml/2006/picture">
                 <pic:pic>
                   <pic:nvPicPr>
-                    <pic:cNvPr id="0" name="image6.png"/>
+                    <pic:cNvPr id="0" name="image8.png"/>
                     <pic:cNvPicPr preferRelativeResize="0"/>
                   </pic:nvPicPr>
                   <pic:blipFill>
@@ -3691,11 +3947,6 @@
         </w:rPr>
         <w:t xml:space="preserve">Altri commenti? ROOFLINE rotto 295 secs</w:t>
       </w:r>
-      <w:r>
-        <w:rPr>
-          <w:rtl w:val="0"/>
-        </w:rPr>
-      </w:r>
     </w:p>
     <w:p>
       <w:pPr>
@@ -3766,7 +4017,7 @@
       <w:pPr>
         <w:numPr>
           <w:ilvl w:val="0"/>
-          <w:numId w:val="4"/>
+          <w:numId w:val="5"/>
         </w:numPr>
         <w:ind w:left="720" w:hanging="360"/>
         <w:rPr>
@@ -3785,7 +4036,7 @@
       <w:pPr>
         <w:numPr>
           <w:ilvl w:val="0"/>
-          <w:numId w:val="4"/>
+          <w:numId w:val="5"/>
         </w:numPr>
         <w:ind w:left="720" w:hanging="360"/>
         <w:rPr>
@@ -3804,7 +4055,7 @@
       <w:pPr>
         <w:numPr>
           <w:ilvl w:val="0"/>
-          <w:numId w:val="4"/>
+          <w:numId w:val="5"/>
         </w:numPr>
         <w:ind w:left="720" w:hanging="360"/>
         <w:rPr>
@@ -3823,7 +4074,7 @@
       <w:pPr>
         <w:numPr>
           <w:ilvl w:val="0"/>
-          <w:numId w:val="4"/>
+          <w:numId w:val="5"/>
         </w:numPr>
         <w:ind w:left="720" w:hanging="360"/>
         <w:rPr>
@@ -3842,7 +4093,7 @@
       <w:pPr>
         <w:numPr>
           <w:ilvl w:val="0"/>
-          <w:numId w:val="4"/>
+          <w:numId w:val="5"/>
         </w:numPr>
         <w:ind w:left="720" w:hanging="360"/>
         <w:rPr>
@@ -3861,7 +4112,7 @@
       <w:pPr>
         <w:numPr>
           <w:ilvl w:val="0"/>
-          <w:numId w:val="4"/>
+          <w:numId w:val="5"/>
         </w:numPr>
         <w:ind w:left="720" w:hanging="360"/>
         <w:rPr>
@@ -3956,7 +4207,6 @@
             <w:pPr>
               <w:keepNext w:val="0"/>
               <w:keepLines w:val="0"/>
-              <w:pageBreakBefore w:val="0"/>
               <w:widowControl w:val="0"/>
               <w:pBdr>
                 <w:top w:space="0" w:sz="0" w:val="nil"/>
@@ -4010,7 +4260,6 @@
             <w:pPr>
               <w:keepNext w:val="0"/>
               <w:keepLines w:val="0"/>
-              <w:pageBreakBefore w:val="0"/>
               <w:widowControl w:val="0"/>
               <w:pBdr>
                 <w:top w:space="0" w:sz="0" w:val="nil"/>
@@ -4064,7 +4313,6 @@
             <w:pPr>
               <w:keepNext w:val="0"/>
               <w:keepLines w:val="0"/>
-              <w:pageBreakBefore w:val="0"/>
               <w:widowControl w:val="0"/>
               <w:pBdr>
                 <w:top w:space="0" w:sz="0" w:val="nil"/>
@@ -4105,7 +4353,6 @@
             <w:pPr>
               <w:keepNext w:val="0"/>
               <w:keepLines w:val="0"/>
-              <w:pageBreakBefore w:val="0"/>
               <w:widowControl w:val="0"/>
               <w:pBdr>
                 <w:top w:space="0" w:sz="0" w:val="nil"/>
@@ -4153,7 +4400,6 @@
             <w:pPr>
               <w:keepNext w:val="0"/>
               <w:keepLines w:val="0"/>
-              <w:pageBreakBefore w:val="0"/>
               <w:widowControl w:val="0"/>
               <w:pBdr>
                 <w:top w:space="0" w:sz="0" w:val="nil"/>
@@ -4195,7 +4441,6 @@
             <w:pPr>
               <w:keepNext w:val="0"/>
               <w:keepLines w:val="0"/>
-              <w:pageBreakBefore w:val="0"/>
               <w:widowControl w:val="0"/>
               <w:pBdr>
                 <w:top w:space="0" w:sz="0" w:val="nil"/>
@@ -4237,7 +4482,6 @@
             <w:pPr>
               <w:keepNext w:val="0"/>
               <w:keepLines w:val="0"/>
-              <w:pageBreakBefore w:val="0"/>
               <w:widowControl w:val="0"/>
               <w:pBdr>
                 <w:top w:space="0" w:sz="0" w:val="nil"/>
@@ -4279,7 +4523,6 @@
             <w:pPr>
               <w:keepNext w:val="0"/>
               <w:keepLines w:val="0"/>
-              <w:pageBreakBefore w:val="0"/>
               <w:widowControl w:val="0"/>
               <w:pBdr>
                 <w:top w:space="0" w:sz="0" w:val="nil"/>
@@ -4327,7 +4570,6 @@
             <w:pPr>
               <w:keepNext w:val="0"/>
               <w:keepLines w:val="0"/>
-              <w:pageBreakBefore w:val="0"/>
               <w:widowControl w:val="0"/>
               <w:pBdr>
                 <w:top w:space="0" w:sz="0" w:val="nil"/>
@@ -4381,7 +4623,6 @@
             <w:pPr>
               <w:keepNext w:val="0"/>
               <w:keepLines w:val="0"/>
-              <w:pageBreakBefore w:val="0"/>
               <w:widowControl w:val="0"/>
               <w:pBdr>
                 <w:top w:space="0" w:sz="0" w:val="nil"/>
@@ -4435,7 +4676,6 @@
             <w:pPr>
               <w:keepNext w:val="0"/>
               <w:keepLines w:val="0"/>
-              <w:pageBreakBefore w:val="0"/>
               <w:widowControl w:val="0"/>
               <w:pBdr>
                 <w:top w:space="0" w:sz="0" w:val="nil"/>
@@ -4489,7 +4729,6 @@
             <w:pPr>
               <w:keepNext w:val="0"/>
               <w:keepLines w:val="0"/>
-              <w:pageBreakBefore w:val="0"/>
               <w:widowControl w:val="0"/>
               <w:pBdr>
                 <w:top w:space="0" w:sz="0" w:val="nil"/>
@@ -4549,7 +4788,6 @@
             <w:pPr>
               <w:keepNext w:val="0"/>
               <w:keepLines w:val="0"/>
-              <w:pageBreakBefore w:val="0"/>
               <w:widowControl w:val="0"/>
               <w:pBdr>
                 <w:top w:space="0" w:sz="0" w:val="nil"/>
@@ -4603,7 +4841,6 @@
             <w:pPr>
               <w:keepNext w:val="0"/>
               <w:keepLines w:val="0"/>
-              <w:pageBreakBefore w:val="0"/>
               <w:widowControl w:val="0"/>
               <w:pBdr>
                 <w:top w:space="0" w:sz="0" w:val="nil"/>
@@ -4657,7 +4894,6 @@
             <w:pPr>
               <w:keepNext w:val="0"/>
               <w:keepLines w:val="0"/>
-              <w:pageBreakBefore w:val="0"/>
               <w:widowControl w:val="0"/>
               <w:pBdr>
                 <w:top w:space="0" w:sz="0" w:val="nil"/>
@@ -4711,7 +4947,6 @@
             <w:pPr>
               <w:keepNext w:val="0"/>
               <w:keepLines w:val="0"/>
-              <w:pageBreakBefore w:val="0"/>
               <w:widowControl w:val="0"/>
               <w:pBdr>
                 <w:top w:space="0" w:sz="0" w:val="nil"/>
@@ -4771,7 +5006,6 @@
             <w:pPr>
               <w:keepNext w:val="0"/>
               <w:keepLines w:val="0"/>
-              <w:pageBreakBefore w:val="0"/>
               <w:widowControl w:val="0"/>
               <w:pBdr>
                 <w:top w:space="0" w:sz="0" w:val="nil"/>
@@ -4825,7 +5059,6 @@
             <w:pPr>
               <w:keepNext w:val="0"/>
               <w:keepLines w:val="0"/>
-              <w:pageBreakBefore w:val="0"/>
               <w:widowControl w:val="0"/>
               <w:pBdr>
                 <w:top w:space="0" w:sz="0" w:val="nil"/>
@@ -4879,7 +5112,6 @@
             <w:pPr>
               <w:keepNext w:val="0"/>
               <w:keepLines w:val="0"/>
-              <w:pageBreakBefore w:val="0"/>
               <w:widowControl w:val="0"/>
               <w:pBdr>
                 <w:top w:space="0" w:sz="0" w:val="nil"/>
@@ -4933,7 +5165,6 @@
             <w:pPr>
               <w:keepNext w:val="0"/>
               <w:keepLines w:val="0"/>
-              <w:pageBreakBefore w:val="0"/>
               <w:widowControl w:val="0"/>
               <w:pBdr>
                 <w:top w:space="0" w:sz="0" w:val="nil"/>
@@ -4993,7 +5224,6 @@
             <w:pPr>
               <w:keepNext w:val="0"/>
               <w:keepLines w:val="0"/>
-              <w:pageBreakBefore w:val="0"/>
               <w:widowControl w:val="0"/>
               <w:pBdr>
                 <w:top w:space="0" w:sz="0" w:val="nil"/>
@@ -5047,7 +5277,6 @@
             <w:pPr>
               <w:keepNext w:val="0"/>
               <w:keepLines w:val="0"/>
-              <w:pageBreakBefore w:val="0"/>
               <w:widowControl w:val="0"/>
               <w:pBdr>
                 <w:top w:space="0" w:sz="0" w:val="nil"/>
@@ -5101,7 +5330,6 @@
             <w:pPr>
               <w:keepNext w:val="0"/>
               <w:keepLines w:val="0"/>
-              <w:pageBreakBefore w:val="0"/>
               <w:widowControl w:val="0"/>
               <w:pBdr>
                 <w:top w:space="0" w:sz="0" w:val="nil"/>
@@ -5155,7 +5383,6 @@
             <w:pPr>
               <w:keepNext w:val="0"/>
               <w:keepLines w:val="0"/>
-              <w:pageBreakBefore w:val="0"/>
               <w:widowControl w:val="0"/>
               <w:pBdr>
                 <w:top w:space="0" w:sz="0" w:val="nil"/>
@@ -5215,7 +5442,6 @@
             <w:pPr>
               <w:keepNext w:val="0"/>
               <w:keepLines w:val="0"/>
-              <w:pageBreakBefore w:val="0"/>
               <w:widowControl w:val="0"/>
               <w:pBdr>
                 <w:top w:space="0" w:sz="0" w:val="nil"/>
@@ -5269,7 +5495,6 @@
             <w:pPr>
               <w:keepNext w:val="0"/>
               <w:keepLines w:val="0"/>
-              <w:pageBreakBefore w:val="0"/>
               <w:widowControl w:val="0"/>
               <w:pBdr>
                 <w:top w:space="0" w:sz="0" w:val="nil"/>
@@ -5323,7 +5548,6 @@
             <w:pPr>
               <w:keepNext w:val="0"/>
               <w:keepLines w:val="0"/>
-              <w:pageBreakBefore w:val="0"/>
               <w:widowControl w:val="0"/>
               <w:pBdr>
                 <w:top w:space="0" w:sz="0" w:val="nil"/>
@@ -5377,7 +5601,6 @@
             <w:pPr>
               <w:keepNext w:val="0"/>
               <w:keepLines w:val="0"/>
-              <w:pageBreakBefore w:val="0"/>
               <w:widowControl w:val="0"/>
               <w:pBdr>
                 <w:top w:space="0" w:sz="0" w:val="nil"/>
@@ -5437,7 +5660,6 @@
             <w:pPr>
               <w:keepNext w:val="0"/>
               <w:keepLines w:val="0"/>
-              <w:pageBreakBefore w:val="0"/>
               <w:widowControl w:val="0"/>
               <w:pBdr>
                 <w:top w:space="0" w:sz="0" w:val="nil"/>
@@ -5491,7 +5713,6 @@
             <w:pPr>
               <w:keepNext w:val="0"/>
               <w:keepLines w:val="0"/>
-              <w:pageBreakBefore w:val="0"/>
               <w:widowControl w:val="0"/>
               <w:pBdr>
                 <w:top w:space="0" w:sz="0" w:val="nil"/>
@@ -5545,7 +5766,6 @@
             <w:pPr>
               <w:keepNext w:val="0"/>
               <w:keepLines w:val="0"/>
-              <w:pageBreakBefore w:val="0"/>
               <w:widowControl w:val="0"/>
               <w:pBdr>
                 <w:top w:space="0" w:sz="0" w:val="nil"/>
@@ -5599,7 +5819,6 @@
             <w:pPr>
               <w:keepNext w:val="0"/>
               <w:keepLines w:val="0"/>
-              <w:pageBreakBefore w:val="0"/>
               <w:widowControl w:val="0"/>
               <w:pBdr>
                 <w:top w:space="0" w:sz="0" w:val="nil"/>
@@ -5659,7 +5878,6 @@
             <w:pPr>
               <w:keepNext w:val="0"/>
               <w:keepLines w:val="0"/>
-              <w:pageBreakBefore w:val="0"/>
               <w:widowControl w:val="0"/>
               <w:pBdr>
                 <w:top w:space="0" w:sz="0" w:val="nil"/>
@@ -5713,7 +5931,6 @@
             <w:pPr>
               <w:keepNext w:val="0"/>
               <w:keepLines w:val="0"/>
-              <w:pageBreakBefore w:val="0"/>
               <w:widowControl w:val="0"/>
               <w:pBdr>
                 <w:top w:space="0" w:sz="0" w:val="nil"/>
@@ -5767,7 +5984,6 @@
             <w:pPr>
               <w:keepNext w:val="0"/>
               <w:keepLines w:val="0"/>
-              <w:pageBreakBefore w:val="0"/>
               <w:widowControl w:val="0"/>
               <w:pBdr>
                 <w:top w:space="0" w:sz="0" w:val="nil"/>
@@ -5821,7 +6037,6 @@
             <w:pPr>
               <w:keepNext w:val="0"/>
               <w:keepLines w:val="0"/>
-              <w:pageBreakBefore w:val="0"/>
               <w:widowControl w:val="0"/>
               <w:pBdr>
                 <w:top w:space="0" w:sz="0" w:val="nil"/>
@@ -5931,12 +6146,12 @@
             <wp:extent cx="3883497" cy="2406176"/>
             <wp:effectExtent b="0" l="0" r="0" t="0"/>
             <wp:wrapSquare wrapText="bothSides" distB="0" distT="0" distL="0" distR="0"/>
-            <wp:docPr id="14" name="image2.png"/>
+            <wp:docPr id="20" name="image7.png"/>
             <a:graphic>
               <a:graphicData uri="http://schemas.openxmlformats.org/drawingml/2006/picture">
                 <pic:pic>
                   <pic:nvPicPr>
-                    <pic:cNvPr id="0" name="image2.png"/>
+                    <pic:cNvPr id="0" name="image7.png"/>
                     <pic:cNvPicPr preferRelativeResize="0"/>
                   </pic:nvPicPr>
                   <pic:blipFill>
@@ -6122,12 +6337,12 @@
             <wp:extent cx="3990975" cy="2463456"/>
             <wp:effectExtent b="0" l="0" r="0" t="0"/>
             <wp:wrapSquare wrapText="bothSides" distB="0" distT="0" distL="0" distR="0"/>
-            <wp:docPr id="11" name="image1.png"/>
+            <wp:docPr id="18" name="image3.png"/>
             <a:graphic>
               <a:graphicData uri="http://schemas.openxmlformats.org/drawingml/2006/picture">
                 <pic:pic>
                   <pic:nvPicPr>
-                    <pic:cNvPr id="0" name="image1.png"/>
+                    <pic:cNvPr id="0" name="image3.png"/>
                     <pic:cNvPicPr preferRelativeResize="0"/>
                   </pic:nvPicPr>
                   <pic:blipFill>
@@ -6388,12 +6603,12 @@
             <wp:extent cx="4454525" cy="2754630"/>
             <wp:effectExtent b="0" l="0" r="0" t="0"/>
             <wp:wrapSquare wrapText="bothSides" distB="0" distT="0" distL="0" distR="0"/>
-            <wp:docPr id="6" name="image3.png"/>
+            <wp:docPr id="23" name="image5.png"/>
             <a:graphic>
               <a:graphicData uri="http://schemas.openxmlformats.org/drawingml/2006/picture">
                 <pic:pic>
                   <pic:nvPicPr>
-                    <pic:cNvPr id="0" name="image3.png"/>
+                    <pic:cNvPr id="0" name="image5.png"/>
                     <pic:cNvPicPr preferRelativeResize="0"/>
                   </pic:nvPicPr>
                   <pic:blipFill>
@@ -6837,7 +7052,7 @@
     <w:lvl w:ilvl="0">
       <w:start w:val="1"/>
       <w:numFmt w:val="bullet"/>
-      <w:lvlText w:val="●"/>
+      <w:lvlText w:val="-"/>
       <w:lvlJc w:val="left"/>
       <w:pPr>
         <w:ind w:left="720" w:hanging="360"/>
@@ -6849,7 +7064,7 @@
     <w:lvl w:ilvl="1">
       <w:start w:val="1"/>
       <w:numFmt w:val="bullet"/>
-      <w:lvlText w:val="○"/>
+      <w:lvlText w:val="-"/>
       <w:lvlJc w:val="left"/>
       <w:pPr>
         <w:ind w:left="1440" w:hanging="360"/>
@@ -6861,7 +7076,7 @@
     <w:lvl w:ilvl="2">
       <w:start w:val="1"/>
       <w:numFmt w:val="bullet"/>
-      <w:lvlText w:val="■"/>
+      <w:lvlText w:val="-"/>
       <w:lvlJc w:val="left"/>
       <w:pPr>
         <w:ind w:left="2160" w:hanging="360"/>
@@ -6873,7 +7088,7 @@
     <w:lvl w:ilvl="3">
       <w:start w:val="1"/>
       <w:numFmt w:val="bullet"/>
-      <w:lvlText w:val="●"/>
+      <w:lvlText w:val="-"/>
       <w:lvlJc w:val="left"/>
       <w:pPr>
         <w:ind w:left="2880" w:hanging="360"/>
@@ -6885,7 +7100,7 @@
     <w:lvl w:ilvl="4">
       <w:start w:val="1"/>
       <w:numFmt w:val="bullet"/>
-      <w:lvlText w:val="○"/>
+      <w:lvlText w:val="-"/>
       <w:lvlJc w:val="left"/>
       <w:pPr>
         <w:ind w:left="3600" w:hanging="360"/>
@@ -6897,7 +7112,7 @@
     <w:lvl w:ilvl="5">
       <w:start w:val="1"/>
       <w:numFmt w:val="bullet"/>
-      <w:lvlText w:val="■"/>
+      <w:lvlText w:val="-"/>
       <w:lvlJc w:val="left"/>
       <w:pPr>
         <w:ind w:left="4320" w:hanging="360"/>
@@ -6909,7 +7124,7 @@
     <w:lvl w:ilvl="6">
       <w:start w:val="1"/>
       <w:numFmt w:val="bullet"/>
-      <w:lvlText w:val="●"/>
+      <w:lvlText w:val="-"/>
       <w:lvlJc w:val="left"/>
       <w:pPr>
         <w:ind w:left="5040" w:hanging="360"/>
@@ -6921,7 +7136,7 @@
     <w:lvl w:ilvl="7">
       <w:start w:val="1"/>
       <w:numFmt w:val="bullet"/>
-      <w:lvlText w:val="○"/>
+      <w:lvlText w:val="-"/>
       <w:lvlJc w:val="left"/>
       <w:pPr>
         <w:ind w:left="5760" w:hanging="360"/>
@@ -6933,7 +7148,7 @@
     <w:lvl w:ilvl="8">
       <w:start w:val="1"/>
       <w:numFmt w:val="bullet"/>
-      <w:lvlText w:val="■"/>
+      <w:lvlText w:val="-"/>
       <w:lvlJc w:val="left"/>
       <w:pPr>
         <w:ind w:left="6480" w:hanging="360"/>
@@ -7057,6 +7272,116 @@
     <w:lvl w:ilvl="0">
       <w:start w:val="1"/>
       <w:numFmt w:val="bullet"/>
+      <w:lvlText w:val="●"/>
+      <w:lvlJc w:val="left"/>
+      <w:pPr>
+        <w:ind w:left="720" w:hanging="360"/>
+      </w:pPr>
+      <w:rPr>
+        <w:u w:val="none"/>
+      </w:rPr>
+    </w:lvl>
+    <w:lvl w:ilvl="1">
+      <w:start w:val="1"/>
+      <w:numFmt w:val="bullet"/>
+      <w:lvlText w:val="○"/>
+      <w:lvlJc w:val="left"/>
+      <w:pPr>
+        <w:ind w:left="1440" w:hanging="360"/>
+      </w:pPr>
+      <w:rPr>
+        <w:u w:val="none"/>
+      </w:rPr>
+    </w:lvl>
+    <w:lvl w:ilvl="2">
+      <w:start w:val="1"/>
+      <w:numFmt w:val="bullet"/>
+      <w:lvlText w:val="■"/>
+      <w:lvlJc w:val="left"/>
+      <w:pPr>
+        <w:ind w:left="2160" w:hanging="360"/>
+      </w:pPr>
+      <w:rPr>
+        <w:u w:val="none"/>
+      </w:rPr>
+    </w:lvl>
+    <w:lvl w:ilvl="3">
+      <w:start w:val="1"/>
+      <w:numFmt w:val="bullet"/>
+      <w:lvlText w:val="●"/>
+      <w:lvlJc w:val="left"/>
+      <w:pPr>
+        <w:ind w:left="2880" w:hanging="360"/>
+      </w:pPr>
+      <w:rPr>
+        <w:u w:val="none"/>
+      </w:rPr>
+    </w:lvl>
+    <w:lvl w:ilvl="4">
+      <w:start w:val="1"/>
+      <w:numFmt w:val="bullet"/>
+      <w:lvlText w:val="○"/>
+      <w:lvlJc w:val="left"/>
+      <w:pPr>
+        <w:ind w:left="3600" w:hanging="360"/>
+      </w:pPr>
+      <w:rPr>
+        <w:u w:val="none"/>
+      </w:rPr>
+    </w:lvl>
+    <w:lvl w:ilvl="5">
+      <w:start w:val="1"/>
+      <w:numFmt w:val="bullet"/>
+      <w:lvlText w:val="■"/>
+      <w:lvlJc w:val="left"/>
+      <w:pPr>
+        <w:ind w:left="4320" w:hanging="360"/>
+      </w:pPr>
+      <w:rPr>
+        <w:u w:val="none"/>
+      </w:rPr>
+    </w:lvl>
+    <w:lvl w:ilvl="6">
+      <w:start w:val="1"/>
+      <w:numFmt w:val="bullet"/>
+      <w:lvlText w:val="●"/>
+      <w:lvlJc w:val="left"/>
+      <w:pPr>
+        <w:ind w:left="5040" w:hanging="360"/>
+      </w:pPr>
+      <w:rPr>
+        <w:u w:val="none"/>
+      </w:rPr>
+    </w:lvl>
+    <w:lvl w:ilvl="7">
+      <w:start w:val="1"/>
+      <w:numFmt w:val="bullet"/>
+      <w:lvlText w:val="○"/>
+      <w:lvlJc w:val="left"/>
+      <w:pPr>
+        <w:ind w:left="5760" w:hanging="360"/>
+      </w:pPr>
+      <w:rPr>
+        <w:u w:val="none"/>
+      </w:rPr>
+    </w:lvl>
+    <w:lvl w:ilvl="8">
+      <w:start w:val="1"/>
+      <w:numFmt w:val="bullet"/>
+      <w:lvlText w:val="■"/>
+      <w:lvlJc w:val="left"/>
+      <w:pPr>
+        <w:ind w:left="6480" w:hanging="360"/>
+      </w:pPr>
+      <w:rPr>
+        <w:u w:val="none"/>
+      </w:rPr>
+    </w:lvl>
+  </w:abstractNum>
+  <w:abstractNum w:abstractNumId="4">
+    <w:lvl w:ilvl="0">
+      <w:start w:val="1"/>
+      <w:numFmt w:val="bullet"/>
       <w:lvlText w:val="-"/>
       <w:lvlJc w:val="left"/>
       <w:pPr>
@@ -7172,7 +7497,7 @@
       </w:rPr>
     </w:lvl>
   </w:abstractNum>
-  <w:abstractNum w:abstractNumId="4">
+  <w:abstractNum w:abstractNumId="5">
     <w:lvl w:ilvl="0">
       <w:start w:val="1"/>
       <w:numFmt w:val="bullet"/>
@@ -7294,6 +7619,9 @@
   <w:num w:numId="4">
     <w:abstractNumId w:val="4"/>
   </w:num>
+  <w:num w:numId="5">
+    <w:abstractNumId w:val="5"/>
+  </w:num>
 </w:numbering>
 </file>
 
@@ -7305,7 +7633,7 @@
         <w:rFonts w:ascii="Arial" w:cs="Arial" w:eastAsia="Arial" w:hAnsi="Arial"/>
         <w:sz w:val="22"/>
         <w:szCs w:val="22"/>
-        <w:lang w:val="en-US"/>
+        <w:lang w:val="it-IT"/>
       </w:rPr>
     </w:rPrDefault>
     <w:pPrDefault>
@@ -7314,6 +7642,111 @@
       </w:pPr>
     </w:pPrDefault>
   </w:docDefaults>
+  <w:style w:type="paragraph" w:styleId="Normal" w:default="1">
+    <w:name w:val="normal"/>
+  </w:style>
+  <w:style w:type="table" w:styleId="TableNormal" w:default="1">
+    <w:name w:val="Table Normal"/>
+  </w:style>
+  <w:style w:type="paragraph" w:styleId="Heading1">
+    <w:name w:val="heading 1"/>
+    <w:basedOn w:val="Normal"/>
+    <w:next w:val="Normal"/>
+    <w:pPr>
+      <w:keepNext w:val="1"/>
+      <w:keepLines w:val="1"/>
+      <w:spacing w:after="120" w:before="400" w:lineRule="auto"/>
+    </w:pPr>
+    <w:rPr>
+      <w:sz w:val="40"/>
+      <w:szCs w:val="40"/>
+    </w:rPr>
+  </w:style>
+  <w:style w:type="paragraph" w:styleId="Heading2">
+    <w:name w:val="heading 2"/>
+    <w:basedOn w:val="Normal"/>
+    <w:next w:val="Normal"/>
+    <w:pPr>
+      <w:keepNext w:val="1"/>
+      <w:keepLines w:val="1"/>
+      <w:spacing w:after="120" w:before="360" w:lineRule="auto"/>
+    </w:pPr>
+    <w:rPr>
+      <w:sz w:val="32"/>
+      <w:szCs w:val="32"/>
+    </w:rPr>
+  </w:style>
+  <w:style w:type="paragraph" w:styleId="Heading3">
+    <w:name w:val="heading 3"/>
+    <w:basedOn w:val="Normal"/>
+    <w:next w:val="Normal"/>
+    <w:pPr>
+      <w:keepNext w:val="1"/>
+      <w:keepLines w:val="1"/>
+      <w:spacing w:after="80" w:before="320" w:lineRule="auto"/>
+    </w:pPr>
+    <w:rPr>
+      <w:color w:val="434343"/>
+      <w:sz w:val="28"/>
+      <w:szCs w:val="28"/>
+    </w:rPr>
+  </w:style>
+  <w:style w:type="paragraph" w:styleId="Heading4">
+    <w:name w:val="heading 4"/>
+    <w:basedOn w:val="Normal"/>
+    <w:next w:val="Normal"/>
+    <w:pPr>
+      <w:keepNext w:val="1"/>
+      <w:keepLines w:val="1"/>
+      <w:spacing w:after="80" w:before="280" w:lineRule="auto"/>
+    </w:pPr>
+    <w:rPr>
+      <w:color w:val="666666"/>
+      <w:sz w:val="24"/>
+      <w:szCs w:val="24"/>
+    </w:rPr>
+  </w:style>
+  <w:style w:type="paragraph" w:styleId="Heading5">
+    <w:name w:val="heading 5"/>
+    <w:basedOn w:val="Normal"/>
+    <w:next w:val="Normal"/>
+    <w:pPr>
+      <w:keepNext w:val="1"/>
+      <w:keepLines w:val="1"/>
+      <w:spacing w:after="80" w:before="240" w:lineRule="auto"/>
+    </w:pPr>
+    <w:rPr>
+      <w:color w:val="666666"/>
+    </w:rPr>
+  </w:style>
+  <w:style w:type="paragraph" w:styleId="Heading6">
+    <w:name w:val="heading 6"/>
+    <w:basedOn w:val="Normal"/>
+    <w:next w:val="Normal"/>
+    <w:pPr>
+      <w:keepNext w:val="1"/>
+      <w:keepLines w:val="1"/>
+      <w:spacing w:after="80" w:before="240" w:lineRule="auto"/>
+    </w:pPr>
+    <w:rPr>
+      <w:i w:val="1"/>
+      <w:color w:val="666666"/>
+    </w:rPr>
+  </w:style>
+  <w:style w:type="paragraph" w:styleId="Title">
+    <w:name w:val="Title"/>
+    <w:basedOn w:val="Normal"/>
+    <w:next w:val="Normal"/>
+    <w:pPr>
+      <w:keepNext w:val="1"/>
+      <w:keepLines w:val="1"/>
+      <w:spacing w:after="60" w:before="0" w:lineRule="auto"/>
+    </w:pPr>
+    <w:rPr>
+      <w:sz w:val="52"/>
+      <w:szCs w:val="52"/>
+    </w:rPr>
+  </w:style>
   <w:style w:type="paragraph" w:styleId="Normal" w:default="1">
     <w:name w:val="normal"/>
   </w:style>
@@ -7795,6 +8228,47 @@
       </w:tblCellMar>
     </w:tblPr>
   </w:style>
+  <w:style w:type="paragraph" w:styleId="Subtitle">
+    <w:name w:val="Subtitle"/>
+    <w:basedOn w:val="Normal"/>
+    <w:next w:val="Normal"/>
+    <w:pPr>
+      <w:keepNext w:val="1"/>
+      <w:keepLines w:val="1"/>
+      <w:spacing w:after="320" w:before="0" w:lineRule="auto"/>
+    </w:pPr>
+    <w:rPr>
+      <w:color w:val="666666"/>
+      <w:sz w:val="30"/>
+      <w:szCs w:val="30"/>
+    </w:rPr>
+  </w:style>
+  <w:style w:type="table" w:styleId="Table1">
+    <w:basedOn w:val="TableNormal"/>
+    <w:tblPr>
+      <w:tblStyleRowBandSize w:val="1"/>
+      <w:tblStyleColBandSize w:val="1"/>
+      <w:tblCellMar>
+        <w:top w:w="0.0" w:type="dxa"/>
+        <w:left w:w="0.0" w:type="dxa"/>
+        <w:bottom w:w="0.0" w:type="dxa"/>
+        <w:right w:w="0.0" w:type="dxa"/>
+      </w:tblCellMar>
+    </w:tblPr>
+  </w:style>
+  <w:style w:type="table" w:styleId="Table2">
+    <w:basedOn w:val="TableNormal"/>
+    <w:tblPr>
+      <w:tblStyleRowBandSize w:val="1"/>
+      <w:tblStyleColBandSize w:val="1"/>
+      <w:tblCellMar>
+        <w:top w:w="0.0" w:type="dxa"/>
+        <w:left w:w="0.0" w:type="dxa"/>
+        <w:bottom w:w="0.0" w:type="dxa"/>
+        <w:right w:w="0.0" w:type="dxa"/>
+      </w:tblCellMar>
+    </w:tblPr>
+  </w:style>
 </w:styles>
 </file>
 
@@ -7972,7 +8446,7 @@
 
 <file path=customXML/item1.xml><?xml version="1.0" encoding="utf-8"?>
 <go:gDocsCustomXmlDataStorage xmlns:go="http://customooxmlschemas.google.com/" xmlns:r="http://schemas.openxmlformats.org/officeDocument/2006/relationships" uri="GoogleDocsCustomDataVersion2">
-  <go:docsCustomData xmlns:go="http://customooxmlschemas.google.com/" roundtripDataSignature="AMtx7mjZFsBuh5P7weBjrDvv9krGFDgDIQ==">CgMxLjAyCGguZ2pkZ3hzMgloLjMwajB6bGwyCWguMWZvYjl0ZTIOaC4xMzRxZTFvOGl0OTIyCWguM3pueXNoNzIIaC50eWpjd3QyCWguM2R5NnZrbTgAciExQ0d6czE5Nm45WkNoMWFmWWNBSkZTTUJEZTRkbFZsdnk=</go:docsCustomData>
+  <go:docsCustomData xmlns:go="http://customooxmlschemas.google.com/" roundtripDataSignature="AMtx7mhyQje+YOz9hCuEFIB17ronv65bLg==">CgMxLjAyCGguZ2pkZ3hzMgloLjMwajB6bGwyCWguMWZvYjl0ZTIOaC4xMzRxZTFvOGl0OTIyCWguM3pueXNoNzIIaC50eWpjd3QyCWguM2R5NnZrbTgAciExa3ZYMmx0M0hpYnN6OTZsN3FxY2R0LVR2aWVJSmxzMEM=</go:docsCustomData>
 </go:gDocsCustomXmlDataStorage>
 </file>
 

</xml_diff>